<commit_message>
Final Part B Files
</commit_message>
<xml_diff>
--- a/Software_Testing_Report.docx
+++ b/Software_Testing_Report.docx
@@ -984,19 +984,7 @@
               <w:rPr>
                 <w:color w:val="000000" w:themeColor="text1"/>
               </w:rPr>
-              <w:t>Exception handled: pass and print "</w:t>
-            </w:r>
-            <w:r>
-              <w:rPr>
-                <w:color w:val="000000" w:themeColor="text1"/>
-              </w:rPr>
-              <w:t>Not</w:t>
-            </w:r>
-            <w:r>
-              <w:rPr>
-                <w:color w:val="000000" w:themeColor="text1"/>
-              </w:rPr>
-              <w:t xml:space="preserve"> Exist!"</w:t>
+              <w:t>Exception handled: pass and print "Not Exist!"</w:t>
             </w:r>
           </w:p>
         </w:tc>
@@ -1081,19 +1069,7 @@
               <w:rPr>
                 <w:color w:val="000000" w:themeColor="text1"/>
               </w:rPr>
-              <w:t>Exception handled: pass and print "</w:t>
-            </w:r>
-            <w:r>
-              <w:rPr>
-                <w:color w:val="000000" w:themeColor="text1"/>
-              </w:rPr>
-              <w:t>Data Already Exists</w:t>
-            </w:r>
-            <w:r>
-              <w:rPr>
-                <w:color w:val="000000" w:themeColor="text1"/>
-              </w:rPr>
-              <w:t>!"</w:t>
+              <w:t>Exception handled: pass and print "Data Already Exists!"</w:t>
             </w:r>
           </w:p>
         </w:tc>
@@ -1547,23 +1523,185 @@
                 <w:bCs/>
                 <w:color w:val="000000" w:themeColor="text1"/>
               </w:rPr>
-              <w:t>Inspection Details (Time</w:t>
-            </w:r>
-            <w:r>
+              <w:t>Inspection Details (Time) Initial Table Data Fetch Function</w:t>
+            </w:r>
+          </w:p>
+        </w:tc>
+        <w:tc>
+          <w:tcPr>
+            <w:tcW w:w="5386" w:type="dxa"/>
+          </w:tcPr>
+          <w:p>
+            <w:pPr>
+              <w:tabs>
+                <w:tab w:val="left" w:pos="317"/>
+              </w:tabs>
+              <w:spacing w:before="60"/>
+              <w:rPr>
+                <w:color w:val="000000" w:themeColor="text1"/>
+              </w:rPr>
+            </w:pPr>
+          </w:p>
+        </w:tc>
+        <w:tc>
+          <w:tcPr>
+            <w:tcW w:w="3720" w:type="dxa"/>
+          </w:tcPr>
+          <w:p>
+            <w:pPr>
+              <w:spacing w:before="60"/>
+              <w:rPr>
+                <w:color w:val="000000" w:themeColor="text1"/>
+              </w:rPr>
+            </w:pPr>
+          </w:p>
+        </w:tc>
+      </w:tr>
+      <w:tr>
+        <w:tc>
+          <w:tcPr>
+            <w:tcW w:w="959" w:type="dxa"/>
+          </w:tcPr>
+          <w:p>
+            <w:pPr>
+              <w:spacing w:before="60"/>
+              <w:rPr>
+                <w:color w:val="000000" w:themeColor="text1"/>
+              </w:rPr>
+            </w:pPr>
+            <w:r>
+              <w:rPr>
+                <w:color w:val="000000" w:themeColor="text1"/>
+              </w:rPr>
+              <w:t>4.1</w:t>
+            </w:r>
+          </w:p>
+        </w:tc>
+        <w:tc>
+          <w:tcPr>
+            <w:tcW w:w="4111" w:type="dxa"/>
+          </w:tcPr>
+          <w:p>
+            <w:pPr>
+              <w:tabs>
+                <w:tab w:val="left" w:pos="317"/>
+              </w:tabs>
+              <w:spacing w:before="60"/>
+              <w:rPr>
+                <w:color w:val="000000" w:themeColor="text1"/>
+              </w:rPr>
+            </w:pPr>
+            <w:r>
+              <w:rPr>
+                <w:color w:val="000000" w:themeColor="text1"/>
+              </w:rPr>
+              <w:t xml:space="preserve">Test </w:t>
+            </w:r>
+            <w:r>
+              <w:rPr>
+                <w:color w:val="000000" w:themeColor="text1"/>
+              </w:rPr>
+              <w:t>initial table data fetch</w:t>
+            </w:r>
+          </w:p>
+        </w:tc>
+        <w:tc>
+          <w:tcPr>
+            <w:tcW w:w="5386" w:type="dxa"/>
+          </w:tcPr>
+          <w:p>
+            <w:pPr>
+              <w:tabs>
+                <w:tab w:val="left" w:pos="317"/>
+              </w:tabs>
+              <w:spacing w:before="60"/>
+              <w:rPr>
+                <w:color w:val="000000" w:themeColor="text1"/>
+              </w:rPr>
+            </w:pPr>
+            <w:r>
+              <w:rPr>
+                <w:color w:val="000000" w:themeColor="text1"/>
+              </w:rPr>
+              <w:t>Data is fetched (length of data &gt; 0)</w:t>
+            </w:r>
+          </w:p>
+        </w:tc>
+        <w:tc>
+          <w:tcPr>
+            <w:tcW w:w="3720" w:type="dxa"/>
+          </w:tcPr>
+          <w:p>
+            <w:pPr>
+              <w:spacing w:before="60"/>
+              <w:rPr>
+                <w:color w:val="000000" w:themeColor="text1"/>
+              </w:rPr>
+            </w:pPr>
+            <w:r>
+              <w:rPr>
+                <w:color w:val="000000" w:themeColor="text1"/>
+              </w:rPr>
+              <w:t>Data is fetched (length of data &gt; 0)</w:t>
+            </w:r>
+          </w:p>
+        </w:tc>
+      </w:tr>
+      <w:tr>
+        <w:tc>
+          <w:tcPr>
+            <w:tcW w:w="959" w:type="dxa"/>
+          </w:tcPr>
+          <w:p>
+            <w:pPr>
+              <w:spacing w:before="60"/>
               <w:rPr>
                 <w:b/>
                 <w:bCs/>
                 <w:color w:val="000000" w:themeColor="text1"/>
               </w:rPr>
-              <w:t>) Initial Table Data Fetch</w:t>
-            </w:r>
+            </w:pPr>
             <w:r>
               <w:rPr>
                 <w:b/>
                 <w:bCs/>
                 <w:color w:val="000000" w:themeColor="text1"/>
               </w:rPr>
-              <w:t xml:space="preserve"> Function</w:t>
+              <w:t>5</w:t>
+            </w:r>
+            <w:r>
+              <w:rPr>
+                <w:b/>
+                <w:bCs/>
+                <w:color w:val="000000" w:themeColor="text1"/>
+              </w:rPr>
+              <w:t>.0</w:t>
+            </w:r>
+          </w:p>
+        </w:tc>
+        <w:tc>
+          <w:tcPr>
+            <w:tcW w:w="4111" w:type="dxa"/>
+          </w:tcPr>
+          <w:p>
+            <w:pPr>
+              <w:tabs>
+                <w:tab w:val="left" w:pos="317"/>
+              </w:tabs>
+              <w:spacing w:before="60"/>
+              <w:rPr>
+                <w:b/>
+                <w:bCs/>
+                <w:color w:val="000000" w:themeColor="text1"/>
+              </w:rPr>
+            </w:pPr>
+            <w:r>
+              <w:rPr>
+                <w:b/>
+                <w:bCs/>
+                <w:color w:val="000000" w:themeColor="text1"/>
+              </w:rPr>
+              <w:t>Inspection Details (Time), Violation Distribution and Animal Related Cases Search Function</w:t>
             </w:r>
           </w:p>
         </w:tc>
@@ -1578,9 +1716,19 @@
               </w:tabs>
               <w:spacing w:before="60"/>
               <w:rPr>
-                <w:color w:val="000000" w:themeColor="text1"/>
-              </w:rPr>
-            </w:pPr>
+                <w:i/>
+                <w:iCs/>
+                <w:color w:val="000000" w:themeColor="text1"/>
+              </w:rPr>
+            </w:pPr>
+            <w:r>
+              <w:rPr>
+                <w:i/>
+                <w:iCs/>
+                <w:color w:val="000000" w:themeColor="text1"/>
+              </w:rPr>
+              <w:t>*print is for test purposes, in program print is wx.MessageBox</w:t>
+            </w:r>
           </w:p>
         </w:tc>
         <w:tc>
@@ -1613,7 +1761,13 @@
               <w:rPr>
                 <w:color w:val="000000" w:themeColor="text1"/>
               </w:rPr>
-              <w:t>4.1</w:t>
+              <w:t>5</w:t>
+            </w:r>
+            <w:r>
+              <w:rPr>
+                <w:color w:val="000000" w:themeColor="text1"/>
+              </w:rPr>
+              <w:t>.1</w:t>
             </w:r>
           </w:p>
         </w:tc>
@@ -1628,6 +1782,8 @@
               </w:tabs>
               <w:spacing w:before="60"/>
               <w:rPr>
+                <w:b/>
+                <w:bCs/>
                 <w:color w:val="000000" w:themeColor="text1"/>
               </w:rPr>
             </w:pPr>
@@ -1641,7 +1797,7 @@
               <w:rPr>
                 <w:color w:val="000000" w:themeColor="text1"/>
               </w:rPr>
-              <w:t>initial table data fetch</w:t>
+              <w:t>with correct date format</w:t>
             </w:r>
           </w:p>
         </w:tc>
@@ -1696,6 +1852,318 @@
             <w:pPr>
               <w:spacing w:before="60"/>
               <w:rPr>
+                <w:color w:val="000000" w:themeColor="text1"/>
+              </w:rPr>
+            </w:pPr>
+            <w:r>
+              <w:rPr>
+                <w:color w:val="000000" w:themeColor="text1"/>
+              </w:rPr>
+              <w:t>5.2</w:t>
+            </w:r>
+          </w:p>
+        </w:tc>
+        <w:tc>
+          <w:tcPr>
+            <w:tcW w:w="4111" w:type="dxa"/>
+          </w:tcPr>
+          <w:p>
+            <w:pPr>
+              <w:tabs>
+                <w:tab w:val="left" w:pos="317"/>
+              </w:tabs>
+              <w:spacing w:before="60"/>
+              <w:rPr>
+                <w:color w:val="000000" w:themeColor="text1"/>
+              </w:rPr>
+            </w:pPr>
+            <w:r>
+              <w:rPr>
+                <w:color w:val="000000" w:themeColor="text1"/>
+              </w:rPr>
+              <w:t>Test with wrong date format</w:t>
+            </w:r>
+          </w:p>
+        </w:tc>
+        <w:tc>
+          <w:tcPr>
+            <w:tcW w:w="5386" w:type="dxa"/>
+          </w:tcPr>
+          <w:p>
+            <w:pPr>
+              <w:tabs>
+                <w:tab w:val="left" w:pos="317"/>
+              </w:tabs>
+              <w:spacing w:before="60"/>
+              <w:rPr>
+                <w:color w:val="000000" w:themeColor="text1"/>
+              </w:rPr>
+            </w:pPr>
+            <w:r>
+              <w:rPr>
+                <w:color w:val="000000" w:themeColor="text1"/>
+              </w:rPr>
+              <w:t xml:space="preserve">Exception handled: pass and print </w:t>
+            </w:r>
+            <w:r>
+              <w:rPr>
+                <w:color w:val="000000" w:themeColor="text1"/>
+              </w:rPr>
+              <w:t>"Not Found: Please enter right date format"</w:t>
+            </w:r>
+          </w:p>
+        </w:tc>
+        <w:tc>
+          <w:tcPr>
+            <w:tcW w:w="3720" w:type="dxa"/>
+          </w:tcPr>
+          <w:p>
+            <w:pPr>
+              <w:spacing w:before="60"/>
+              <w:rPr>
+                <w:color w:val="000000" w:themeColor="text1"/>
+              </w:rPr>
+            </w:pPr>
+            <w:r>
+              <w:rPr>
+                <w:color w:val="000000" w:themeColor="text1"/>
+              </w:rPr>
+              <w:t xml:space="preserve">Exception handled: pass and print </w:t>
+            </w:r>
+            <w:r>
+              <w:rPr>
+                <w:color w:val="000000" w:themeColor="text1"/>
+              </w:rPr>
+              <w:t>"Not Found: Please enter right date format"</w:t>
+            </w:r>
+          </w:p>
+        </w:tc>
+      </w:tr>
+      <w:tr>
+        <w:tc>
+          <w:tcPr>
+            <w:tcW w:w="959" w:type="dxa"/>
+          </w:tcPr>
+          <w:p>
+            <w:pPr>
+              <w:spacing w:before="60"/>
+              <w:rPr>
+                <w:color w:val="000000" w:themeColor="text1"/>
+              </w:rPr>
+            </w:pPr>
+            <w:r>
+              <w:rPr>
+                <w:color w:val="000000" w:themeColor="text1"/>
+              </w:rPr>
+              <w:t>5.3</w:t>
+            </w:r>
+          </w:p>
+        </w:tc>
+        <w:tc>
+          <w:tcPr>
+            <w:tcW w:w="4111" w:type="dxa"/>
+          </w:tcPr>
+          <w:p>
+            <w:pPr>
+              <w:tabs>
+                <w:tab w:val="left" w:pos="317"/>
+              </w:tabs>
+              <w:spacing w:before="60"/>
+              <w:rPr>
+                <w:color w:val="000000" w:themeColor="text1"/>
+              </w:rPr>
+            </w:pPr>
+            <w:r>
+              <w:rPr>
+                <w:color w:val="000000" w:themeColor="text1"/>
+              </w:rPr>
+              <w:t>Test with letters</w:t>
+            </w:r>
+          </w:p>
+        </w:tc>
+        <w:tc>
+          <w:tcPr>
+            <w:tcW w:w="5386" w:type="dxa"/>
+          </w:tcPr>
+          <w:p>
+            <w:pPr>
+              <w:tabs>
+                <w:tab w:val="left" w:pos="317"/>
+              </w:tabs>
+              <w:spacing w:before="60"/>
+              <w:rPr>
+                <w:color w:val="000000" w:themeColor="text1"/>
+              </w:rPr>
+            </w:pPr>
+            <w:r>
+              <w:rPr>
+                <w:color w:val="000000" w:themeColor="text1"/>
+              </w:rPr>
+              <w:t>Exception handled: pass and print "</w:t>
+            </w:r>
+            <w:r>
+              <w:rPr>
+                <w:color w:val="000000" w:themeColor="text1"/>
+              </w:rPr>
+              <w:t>Not Found: Please enter value within date range</w:t>
+            </w:r>
+            <w:r>
+              <w:rPr>
+                <w:color w:val="000000" w:themeColor="text1"/>
+              </w:rPr>
+              <w:t xml:space="preserve"> / incorrect date"</w:t>
+            </w:r>
+          </w:p>
+        </w:tc>
+        <w:tc>
+          <w:tcPr>
+            <w:tcW w:w="3720" w:type="dxa"/>
+          </w:tcPr>
+          <w:p>
+            <w:pPr>
+              <w:spacing w:before="60"/>
+              <w:rPr>
+                <w:color w:val="000000" w:themeColor="text1"/>
+              </w:rPr>
+            </w:pPr>
+            <w:r>
+              <w:rPr>
+                <w:color w:val="000000" w:themeColor="text1"/>
+              </w:rPr>
+              <w:t>Exception handled: pass and print "</w:t>
+            </w:r>
+            <w:r>
+              <w:rPr>
+                <w:color w:val="000000" w:themeColor="text1"/>
+              </w:rPr>
+              <w:t>Not Found: Please enter value within date range</w:t>
+            </w:r>
+            <w:r>
+              <w:rPr>
+                <w:color w:val="000000" w:themeColor="text1"/>
+              </w:rPr>
+              <w:t xml:space="preserve"> / incorrect date"</w:t>
+            </w:r>
+          </w:p>
+        </w:tc>
+      </w:tr>
+      <w:tr>
+        <w:tc>
+          <w:tcPr>
+            <w:tcW w:w="959" w:type="dxa"/>
+          </w:tcPr>
+          <w:p>
+            <w:pPr>
+              <w:spacing w:before="60"/>
+              <w:rPr>
+                <w:color w:val="000000" w:themeColor="text1"/>
+              </w:rPr>
+            </w:pPr>
+            <w:r>
+              <w:rPr>
+                <w:color w:val="000000" w:themeColor="text1"/>
+              </w:rPr>
+              <w:t>5.4</w:t>
+            </w:r>
+          </w:p>
+        </w:tc>
+        <w:tc>
+          <w:tcPr>
+            <w:tcW w:w="4111" w:type="dxa"/>
+          </w:tcPr>
+          <w:p>
+            <w:pPr>
+              <w:tabs>
+                <w:tab w:val="left" w:pos="317"/>
+              </w:tabs>
+              <w:spacing w:before="60"/>
+              <w:rPr>
+                <w:color w:val="000000" w:themeColor="text1"/>
+              </w:rPr>
+            </w:pPr>
+            <w:r>
+              <w:rPr>
+                <w:color w:val="000000" w:themeColor="text1"/>
+              </w:rPr>
+              <w:t>Test with out-of-range date</w:t>
+            </w:r>
+          </w:p>
+        </w:tc>
+        <w:tc>
+          <w:tcPr>
+            <w:tcW w:w="5386" w:type="dxa"/>
+          </w:tcPr>
+          <w:p>
+            <w:pPr>
+              <w:tabs>
+                <w:tab w:val="left" w:pos="317"/>
+              </w:tabs>
+              <w:spacing w:before="60"/>
+              <w:rPr>
+                <w:color w:val="000000" w:themeColor="text1"/>
+              </w:rPr>
+            </w:pPr>
+            <w:r>
+              <w:rPr>
+                <w:color w:val="000000" w:themeColor="text1"/>
+              </w:rPr>
+              <w:t>Exception handled: pass and print "</w:t>
+            </w:r>
+            <w:r>
+              <w:rPr>
+                <w:color w:val="000000" w:themeColor="text1"/>
+              </w:rPr>
+              <w:t>Not Found: Please enter value within date range</w:t>
+            </w:r>
+            <w:r>
+              <w:rPr>
+                <w:color w:val="000000" w:themeColor="text1"/>
+              </w:rPr>
+              <w:t xml:space="preserve"> / incorrect date"</w:t>
+            </w:r>
+          </w:p>
+        </w:tc>
+        <w:tc>
+          <w:tcPr>
+            <w:tcW w:w="3720" w:type="dxa"/>
+          </w:tcPr>
+          <w:p>
+            <w:pPr>
+              <w:spacing w:before="60"/>
+              <w:rPr>
+                <w:color w:val="000000" w:themeColor="text1"/>
+              </w:rPr>
+            </w:pPr>
+            <w:r>
+              <w:rPr>
+                <w:color w:val="000000" w:themeColor="text1"/>
+              </w:rPr>
+              <w:t>Exception handled: pass and print "</w:t>
+            </w:r>
+            <w:r>
+              <w:rPr>
+                <w:color w:val="000000" w:themeColor="text1"/>
+              </w:rPr>
+              <w:t>Not Found: Please enter value within date range</w:t>
+            </w:r>
+            <w:r>
+              <w:rPr>
+                <w:color w:val="000000" w:themeColor="text1"/>
+              </w:rPr>
+              <w:t xml:space="preserve"> / incorrect date"</w:t>
+            </w:r>
+          </w:p>
+        </w:tc>
+      </w:tr>
+      <w:tr>
+        <w:tc>
+          <w:tcPr>
+            <w:tcW w:w="959" w:type="dxa"/>
+          </w:tcPr>
+          <w:p>
+            <w:pPr>
+              <w:spacing w:before="60"/>
+              <w:rPr>
                 <w:b/>
                 <w:bCs/>
                 <w:color w:val="000000" w:themeColor="text1"/>
@@ -1707,7 +2175,7 @@
                 <w:bCs/>
                 <w:color w:val="000000" w:themeColor="text1"/>
               </w:rPr>
-              <w:t>5</w:t>
+              <w:t>6</w:t>
             </w:r>
             <w:r>
               <w:rPr>
@@ -1741,7 +2209,7 @@
                 <w:bCs/>
                 <w:color w:val="000000" w:themeColor="text1"/>
               </w:rPr>
-              <w:t>Inspection Details (Time), Violation Distribution and Animal Related Cases Search Function</w:t>
+              <w:t>Violation Keyword Search Function</w:t>
             </w:r>
           </w:p>
         </w:tc>
@@ -1754,6 +2222,902 @@
               <w:tabs>
                 <w:tab w:val="left" w:pos="317"/>
               </w:tabs>
+              <w:spacing w:before="60"/>
+              <w:rPr>
+                <w:color w:val="000000" w:themeColor="text1"/>
+              </w:rPr>
+            </w:pPr>
+          </w:p>
+        </w:tc>
+        <w:tc>
+          <w:tcPr>
+            <w:tcW w:w="3720" w:type="dxa"/>
+          </w:tcPr>
+          <w:p>
+            <w:pPr>
+              <w:spacing w:before="60"/>
+              <w:rPr>
+                <w:color w:val="000000" w:themeColor="text1"/>
+              </w:rPr>
+            </w:pPr>
+          </w:p>
+        </w:tc>
+      </w:tr>
+      <w:tr>
+        <w:tc>
+          <w:tcPr>
+            <w:tcW w:w="959" w:type="dxa"/>
+          </w:tcPr>
+          <w:p>
+            <w:pPr>
+              <w:spacing w:before="60"/>
+              <w:rPr>
+                <w:color w:val="000000" w:themeColor="text1"/>
+              </w:rPr>
+            </w:pPr>
+            <w:r>
+              <w:rPr>
+                <w:color w:val="000000" w:themeColor="text1"/>
+              </w:rPr>
+              <w:t>6.1</w:t>
+            </w:r>
+          </w:p>
+        </w:tc>
+        <w:tc>
+          <w:tcPr>
+            <w:tcW w:w="4111" w:type="dxa"/>
+          </w:tcPr>
+          <w:p>
+            <w:pPr>
+              <w:tabs>
+                <w:tab w:val="left" w:pos="317"/>
+              </w:tabs>
+              <w:spacing w:before="60"/>
+              <w:rPr>
+                <w:color w:val="000000" w:themeColor="text1"/>
+              </w:rPr>
+            </w:pPr>
+            <w:r>
+              <w:rPr>
+                <w:color w:val="000000" w:themeColor="text1"/>
+              </w:rPr>
+              <w:t>Test with correct date format</w:t>
+            </w:r>
+          </w:p>
+        </w:tc>
+        <w:tc>
+          <w:tcPr>
+            <w:tcW w:w="5386" w:type="dxa"/>
+          </w:tcPr>
+          <w:p>
+            <w:pPr>
+              <w:tabs>
+                <w:tab w:val="left" w:pos="317"/>
+              </w:tabs>
+              <w:spacing w:before="60"/>
+              <w:rPr>
+                <w:color w:val="000000" w:themeColor="text1"/>
+              </w:rPr>
+            </w:pPr>
+            <w:r>
+              <w:rPr>
+                <w:color w:val="000000" w:themeColor="text1"/>
+              </w:rPr>
+              <w:t>Data is fetched (length of data &gt; 0)</w:t>
+            </w:r>
+          </w:p>
+        </w:tc>
+        <w:tc>
+          <w:tcPr>
+            <w:tcW w:w="3720" w:type="dxa"/>
+          </w:tcPr>
+          <w:p>
+            <w:pPr>
+              <w:spacing w:before="60"/>
+              <w:rPr>
+                <w:color w:val="000000" w:themeColor="text1"/>
+              </w:rPr>
+            </w:pPr>
+            <w:r>
+              <w:rPr>
+                <w:color w:val="000000" w:themeColor="text1"/>
+              </w:rPr>
+              <w:t>Data is fetched (length of data &gt; 0)</w:t>
+            </w:r>
+          </w:p>
+        </w:tc>
+      </w:tr>
+      <w:tr>
+        <w:tc>
+          <w:tcPr>
+            <w:tcW w:w="959" w:type="dxa"/>
+          </w:tcPr>
+          <w:p>
+            <w:pPr>
+              <w:spacing w:before="60"/>
+              <w:rPr>
+                <w:color w:val="000000" w:themeColor="text1"/>
+              </w:rPr>
+            </w:pPr>
+            <w:r>
+              <w:rPr>
+                <w:color w:val="000000" w:themeColor="text1"/>
+              </w:rPr>
+              <w:lastRenderedPageBreak/>
+              <w:t>6</w:t>
+            </w:r>
+            <w:r>
+              <w:rPr>
+                <w:color w:val="000000" w:themeColor="text1"/>
+              </w:rPr>
+              <w:t>.</w:t>
+            </w:r>
+            <w:r>
+              <w:rPr>
+                <w:color w:val="000000" w:themeColor="text1"/>
+              </w:rPr>
+              <w:t>2</w:t>
+            </w:r>
+          </w:p>
+        </w:tc>
+        <w:tc>
+          <w:tcPr>
+            <w:tcW w:w="4111" w:type="dxa"/>
+          </w:tcPr>
+          <w:p>
+            <w:pPr>
+              <w:tabs>
+                <w:tab w:val="left" w:pos="317"/>
+              </w:tabs>
+              <w:spacing w:before="60"/>
+              <w:rPr>
+                <w:b/>
+                <w:bCs/>
+                <w:color w:val="000000" w:themeColor="text1"/>
+              </w:rPr>
+            </w:pPr>
+            <w:r>
+              <w:rPr>
+                <w:color w:val="000000" w:themeColor="text1"/>
+              </w:rPr>
+              <w:t>Test with wrong date format</w:t>
+            </w:r>
+          </w:p>
+        </w:tc>
+        <w:tc>
+          <w:tcPr>
+            <w:tcW w:w="5386" w:type="dxa"/>
+          </w:tcPr>
+          <w:p>
+            <w:pPr>
+              <w:tabs>
+                <w:tab w:val="left" w:pos="317"/>
+              </w:tabs>
+              <w:spacing w:before="60"/>
+              <w:rPr>
+                <w:color w:val="000000" w:themeColor="text1"/>
+              </w:rPr>
+            </w:pPr>
+            <w:r>
+              <w:rPr>
+                <w:color w:val="000000" w:themeColor="text1"/>
+              </w:rPr>
+              <w:t>Exception handled: pass and print "</w:t>
+            </w:r>
+            <w:r>
+              <w:t xml:space="preserve"> </w:t>
+            </w:r>
+            <w:r>
+              <w:rPr>
+                <w:color w:val="000000" w:themeColor="text1"/>
+              </w:rPr>
+              <w:t>Not Found: Please enter a keyword / right date format</w:t>
+            </w:r>
+            <w:r>
+              <w:rPr>
+                <w:color w:val="000000" w:themeColor="text1"/>
+              </w:rPr>
+              <w:t>"</w:t>
+            </w:r>
+          </w:p>
+        </w:tc>
+        <w:tc>
+          <w:tcPr>
+            <w:tcW w:w="3720" w:type="dxa"/>
+          </w:tcPr>
+          <w:p>
+            <w:pPr>
+              <w:spacing w:before="60"/>
+              <w:rPr>
+                <w:color w:val="000000" w:themeColor="text1"/>
+              </w:rPr>
+            </w:pPr>
+            <w:r>
+              <w:rPr>
+                <w:color w:val="000000" w:themeColor="text1"/>
+              </w:rPr>
+              <w:t>Exception handled: pass and print "</w:t>
+            </w:r>
+            <w:r>
+              <w:t xml:space="preserve"> </w:t>
+            </w:r>
+            <w:r>
+              <w:rPr>
+                <w:color w:val="000000" w:themeColor="text1"/>
+              </w:rPr>
+              <w:t>Not Found: Please enter a keyword / right date format</w:t>
+            </w:r>
+            <w:r>
+              <w:rPr>
+                <w:color w:val="000000" w:themeColor="text1"/>
+              </w:rPr>
+              <w:t>"</w:t>
+            </w:r>
+          </w:p>
+        </w:tc>
+      </w:tr>
+      <w:tr>
+        <w:tc>
+          <w:tcPr>
+            <w:tcW w:w="959" w:type="dxa"/>
+          </w:tcPr>
+          <w:p>
+            <w:pPr>
+              <w:spacing w:before="60"/>
+              <w:rPr>
+                <w:color w:val="000000" w:themeColor="text1"/>
+              </w:rPr>
+            </w:pPr>
+            <w:r>
+              <w:rPr>
+                <w:color w:val="000000" w:themeColor="text1"/>
+              </w:rPr>
+              <w:t>6</w:t>
+            </w:r>
+            <w:r>
+              <w:rPr>
+                <w:color w:val="000000" w:themeColor="text1"/>
+              </w:rPr>
+              <w:t>.</w:t>
+            </w:r>
+            <w:r>
+              <w:rPr>
+                <w:color w:val="000000" w:themeColor="text1"/>
+              </w:rPr>
+              <w:t>3</w:t>
+            </w:r>
+          </w:p>
+        </w:tc>
+        <w:tc>
+          <w:tcPr>
+            <w:tcW w:w="4111" w:type="dxa"/>
+          </w:tcPr>
+          <w:p>
+            <w:pPr>
+              <w:tabs>
+                <w:tab w:val="left" w:pos="317"/>
+              </w:tabs>
+              <w:spacing w:before="60"/>
+              <w:rPr>
+                <w:b/>
+                <w:bCs/>
+                <w:color w:val="000000" w:themeColor="text1"/>
+              </w:rPr>
+            </w:pPr>
+            <w:r>
+              <w:rPr>
+                <w:color w:val="000000" w:themeColor="text1"/>
+              </w:rPr>
+              <w:t>Test with letters</w:t>
+            </w:r>
+          </w:p>
+        </w:tc>
+        <w:tc>
+          <w:tcPr>
+            <w:tcW w:w="5386" w:type="dxa"/>
+          </w:tcPr>
+          <w:p>
+            <w:pPr>
+              <w:tabs>
+                <w:tab w:val="left" w:pos="317"/>
+              </w:tabs>
+              <w:spacing w:before="60"/>
+              <w:rPr>
+                <w:color w:val="000000" w:themeColor="text1"/>
+              </w:rPr>
+            </w:pPr>
+            <w:r>
+              <w:rPr>
+                <w:color w:val="000000" w:themeColor="text1"/>
+              </w:rPr>
+              <w:t xml:space="preserve">Exception handled: pass and print </w:t>
+            </w:r>
+            <w:r>
+              <w:rPr>
+                <w:color w:val="000000" w:themeColor="text1"/>
+              </w:rPr>
+              <w:t>"Not Found: Keyword is not found in date range / Date out of range</w:t>
+            </w:r>
+            <w:r>
+              <w:rPr>
+                <w:color w:val="000000" w:themeColor="text1"/>
+              </w:rPr>
+              <w:t xml:space="preserve"> / Incorrect Date</w:t>
+            </w:r>
+            <w:r>
+              <w:rPr>
+                <w:color w:val="000000" w:themeColor="text1"/>
+              </w:rPr>
+              <w:t>"</w:t>
+            </w:r>
+          </w:p>
+        </w:tc>
+        <w:tc>
+          <w:tcPr>
+            <w:tcW w:w="3720" w:type="dxa"/>
+          </w:tcPr>
+          <w:p>
+            <w:pPr>
+              <w:spacing w:before="60"/>
+              <w:rPr>
+                <w:color w:val="000000" w:themeColor="text1"/>
+              </w:rPr>
+            </w:pPr>
+            <w:r>
+              <w:rPr>
+                <w:color w:val="000000" w:themeColor="text1"/>
+              </w:rPr>
+              <w:t xml:space="preserve">Exception handled: pass and print </w:t>
+            </w:r>
+            <w:r>
+              <w:rPr>
+                <w:color w:val="000000" w:themeColor="text1"/>
+              </w:rPr>
+              <w:t>"Not Found: Keyword is not found in date range / Date out of range</w:t>
+            </w:r>
+            <w:r>
+              <w:rPr>
+                <w:color w:val="000000" w:themeColor="text1"/>
+              </w:rPr>
+              <w:t xml:space="preserve"> / Incorrect Date</w:t>
+            </w:r>
+            <w:r>
+              <w:rPr>
+                <w:color w:val="000000" w:themeColor="text1"/>
+              </w:rPr>
+              <w:t>"</w:t>
+            </w:r>
+          </w:p>
+        </w:tc>
+      </w:tr>
+      <w:tr>
+        <w:tc>
+          <w:tcPr>
+            <w:tcW w:w="959" w:type="dxa"/>
+          </w:tcPr>
+          <w:p>
+            <w:pPr>
+              <w:spacing w:before="60"/>
+              <w:rPr>
+                <w:color w:val="000000" w:themeColor="text1"/>
+              </w:rPr>
+            </w:pPr>
+            <w:r>
+              <w:rPr>
+                <w:color w:val="000000" w:themeColor="text1"/>
+              </w:rPr>
+              <w:t>6</w:t>
+            </w:r>
+            <w:r>
+              <w:rPr>
+                <w:color w:val="000000" w:themeColor="text1"/>
+              </w:rPr>
+              <w:t>.</w:t>
+            </w:r>
+            <w:r>
+              <w:rPr>
+                <w:color w:val="000000" w:themeColor="text1"/>
+              </w:rPr>
+              <w:t>4</w:t>
+            </w:r>
+          </w:p>
+        </w:tc>
+        <w:tc>
+          <w:tcPr>
+            <w:tcW w:w="4111" w:type="dxa"/>
+          </w:tcPr>
+          <w:p>
+            <w:pPr>
+              <w:tabs>
+                <w:tab w:val="left" w:pos="317"/>
+              </w:tabs>
+              <w:spacing w:before="60"/>
+              <w:rPr>
+                <w:b/>
+                <w:bCs/>
+                <w:color w:val="000000" w:themeColor="text1"/>
+              </w:rPr>
+            </w:pPr>
+            <w:r>
+              <w:rPr>
+                <w:color w:val="000000" w:themeColor="text1"/>
+              </w:rPr>
+              <w:t>Test with out-of-range date</w:t>
+            </w:r>
+          </w:p>
+        </w:tc>
+        <w:tc>
+          <w:tcPr>
+            <w:tcW w:w="5386" w:type="dxa"/>
+          </w:tcPr>
+          <w:p>
+            <w:pPr>
+              <w:tabs>
+                <w:tab w:val="left" w:pos="317"/>
+              </w:tabs>
+              <w:spacing w:before="60"/>
+              <w:rPr>
+                <w:color w:val="000000" w:themeColor="text1"/>
+              </w:rPr>
+            </w:pPr>
+            <w:r>
+              <w:rPr>
+                <w:color w:val="000000" w:themeColor="text1"/>
+              </w:rPr>
+              <w:t xml:space="preserve">Exception handled: pass and print </w:t>
+            </w:r>
+            <w:r>
+              <w:rPr>
+                <w:color w:val="000000" w:themeColor="text1"/>
+              </w:rPr>
+              <w:t>"Not Found: Keyword is not found in date range / Date out of range</w:t>
+            </w:r>
+            <w:r>
+              <w:rPr>
+                <w:color w:val="000000" w:themeColor="text1"/>
+              </w:rPr>
+              <w:t xml:space="preserve"> / Incorrect Date</w:t>
+            </w:r>
+            <w:r>
+              <w:rPr>
+                <w:color w:val="000000" w:themeColor="text1"/>
+              </w:rPr>
+              <w:t>"</w:t>
+            </w:r>
+          </w:p>
+        </w:tc>
+        <w:tc>
+          <w:tcPr>
+            <w:tcW w:w="3720" w:type="dxa"/>
+          </w:tcPr>
+          <w:p>
+            <w:pPr>
+              <w:spacing w:before="60"/>
+              <w:rPr>
+                <w:color w:val="000000" w:themeColor="text1"/>
+              </w:rPr>
+            </w:pPr>
+            <w:r>
+              <w:rPr>
+                <w:color w:val="000000" w:themeColor="text1"/>
+              </w:rPr>
+              <w:t xml:space="preserve">Exception handled: pass and print </w:t>
+            </w:r>
+            <w:r>
+              <w:rPr>
+                <w:color w:val="000000" w:themeColor="text1"/>
+              </w:rPr>
+              <w:t>"Not Found: Keyword is not found in date range / Date out of range</w:t>
+            </w:r>
+            <w:r>
+              <w:rPr>
+                <w:color w:val="000000" w:themeColor="text1"/>
+              </w:rPr>
+              <w:t xml:space="preserve"> / Incorrect Date</w:t>
+            </w:r>
+            <w:r>
+              <w:rPr>
+                <w:color w:val="000000" w:themeColor="text1"/>
+              </w:rPr>
+              <w:t>"</w:t>
+            </w:r>
+          </w:p>
+        </w:tc>
+      </w:tr>
+      <w:tr>
+        <w:tc>
+          <w:tcPr>
+            <w:tcW w:w="959" w:type="dxa"/>
+          </w:tcPr>
+          <w:p>
+            <w:pPr>
+              <w:spacing w:before="60"/>
+              <w:rPr>
+                <w:color w:val="000000" w:themeColor="text1"/>
+              </w:rPr>
+            </w:pPr>
+            <w:r>
+              <w:rPr>
+                <w:color w:val="000000" w:themeColor="text1"/>
+              </w:rPr>
+              <w:t>6.5</w:t>
+            </w:r>
+          </w:p>
+        </w:tc>
+        <w:tc>
+          <w:tcPr>
+            <w:tcW w:w="4111" w:type="dxa"/>
+          </w:tcPr>
+          <w:p>
+            <w:pPr>
+              <w:tabs>
+                <w:tab w:val="left" w:pos="317"/>
+              </w:tabs>
+              <w:spacing w:before="60"/>
+              <w:rPr>
+                <w:color w:val="000000" w:themeColor="text1"/>
+              </w:rPr>
+            </w:pPr>
+            <w:r>
+              <w:rPr>
+                <w:color w:val="000000" w:themeColor="text1"/>
+              </w:rPr>
+              <w:t>Test without keyword</w:t>
+            </w:r>
+          </w:p>
+        </w:tc>
+        <w:tc>
+          <w:tcPr>
+            <w:tcW w:w="5386" w:type="dxa"/>
+          </w:tcPr>
+          <w:p>
+            <w:pPr>
+              <w:tabs>
+                <w:tab w:val="left" w:pos="317"/>
+              </w:tabs>
+              <w:spacing w:before="60"/>
+              <w:rPr>
+                <w:color w:val="000000" w:themeColor="text1"/>
+              </w:rPr>
+            </w:pPr>
+            <w:r>
+              <w:rPr>
+                <w:color w:val="000000" w:themeColor="text1"/>
+              </w:rPr>
+              <w:t xml:space="preserve">Exception handled: pass and print </w:t>
+            </w:r>
+            <w:r>
+              <w:rPr>
+                <w:color w:val="000000" w:themeColor="text1"/>
+              </w:rPr>
+              <w:t>"Not Found: Please enter a keyword / right date format"</w:t>
+            </w:r>
+          </w:p>
+        </w:tc>
+        <w:tc>
+          <w:tcPr>
+            <w:tcW w:w="3720" w:type="dxa"/>
+          </w:tcPr>
+          <w:p>
+            <w:pPr>
+              <w:spacing w:before="60"/>
+              <w:rPr>
+                <w:color w:val="000000" w:themeColor="text1"/>
+              </w:rPr>
+            </w:pPr>
+            <w:r>
+              <w:rPr>
+                <w:color w:val="000000" w:themeColor="text1"/>
+              </w:rPr>
+              <w:t xml:space="preserve">Exception handled: pass and print </w:t>
+            </w:r>
+            <w:r>
+              <w:rPr>
+                <w:color w:val="000000" w:themeColor="text1"/>
+              </w:rPr>
+              <w:t>"Not Found: Please enter a keyword / right date format"</w:t>
+            </w:r>
+          </w:p>
+        </w:tc>
+      </w:tr>
+      <w:tr>
+        <w:tc>
+          <w:tcPr>
+            <w:tcW w:w="959" w:type="dxa"/>
+          </w:tcPr>
+          <w:p>
+            <w:pPr>
+              <w:spacing w:before="60"/>
+              <w:rPr>
+                <w:color w:val="000000" w:themeColor="text1"/>
+              </w:rPr>
+            </w:pPr>
+            <w:r>
+              <w:rPr>
+                <w:color w:val="000000" w:themeColor="text1"/>
+              </w:rPr>
+              <w:t>6.6</w:t>
+            </w:r>
+          </w:p>
+        </w:tc>
+        <w:tc>
+          <w:tcPr>
+            <w:tcW w:w="4111" w:type="dxa"/>
+          </w:tcPr>
+          <w:p>
+            <w:pPr>
+              <w:tabs>
+                <w:tab w:val="left" w:pos="317"/>
+              </w:tabs>
+              <w:spacing w:before="60"/>
+              <w:rPr>
+                <w:color w:val="000000" w:themeColor="text1"/>
+              </w:rPr>
+            </w:pPr>
+            <w:r>
+              <w:rPr>
+                <w:color w:val="000000" w:themeColor="text1"/>
+              </w:rPr>
+              <w:t>Test with keyword not in date range</w:t>
+            </w:r>
+          </w:p>
+        </w:tc>
+        <w:tc>
+          <w:tcPr>
+            <w:tcW w:w="5386" w:type="dxa"/>
+          </w:tcPr>
+          <w:p>
+            <w:pPr>
+              <w:tabs>
+                <w:tab w:val="left" w:pos="317"/>
+              </w:tabs>
+              <w:spacing w:before="60"/>
+              <w:rPr>
+                <w:color w:val="000000" w:themeColor="text1"/>
+              </w:rPr>
+            </w:pPr>
+            <w:r>
+              <w:rPr>
+                <w:color w:val="000000" w:themeColor="text1"/>
+              </w:rPr>
+              <w:t xml:space="preserve">Exception handled: pass and print </w:t>
+            </w:r>
+            <w:r>
+              <w:rPr>
+                <w:color w:val="000000" w:themeColor="text1"/>
+              </w:rPr>
+              <w:t>"Not Found: Keyword is not found in date range / Date out of range</w:t>
+            </w:r>
+            <w:r>
+              <w:rPr>
+                <w:color w:val="000000" w:themeColor="text1"/>
+              </w:rPr>
+              <w:t xml:space="preserve"> / Incorrect Date</w:t>
+            </w:r>
+            <w:r>
+              <w:rPr>
+                <w:color w:val="000000" w:themeColor="text1"/>
+              </w:rPr>
+              <w:t>"</w:t>
+            </w:r>
+          </w:p>
+        </w:tc>
+        <w:tc>
+          <w:tcPr>
+            <w:tcW w:w="3720" w:type="dxa"/>
+          </w:tcPr>
+          <w:p>
+            <w:pPr>
+              <w:spacing w:before="60"/>
+              <w:rPr>
+                <w:color w:val="000000" w:themeColor="text1"/>
+              </w:rPr>
+            </w:pPr>
+            <w:r>
+              <w:rPr>
+                <w:color w:val="000000" w:themeColor="text1"/>
+              </w:rPr>
+              <w:t xml:space="preserve">Exception handled: pass and print </w:t>
+            </w:r>
+            <w:r>
+              <w:rPr>
+                <w:color w:val="000000" w:themeColor="text1"/>
+              </w:rPr>
+              <w:t>"Not Found: Keyword is not found in date range / Date out of range</w:t>
+            </w:r>
+            <w:r>
+              <w:rPr>
+                <w:color w:val="000000" w:themeColor="text1"/>
+              </w:rPr>
+              <w:t xml:space="preserve"> / Incorrect Date</w:t>
+            </w:r>
+            <w:r>
+              <w:rPr>
+                <w:color w:val="000000" w:themeColor="text1"/>
+              </w:rPr>
+              <w:t>"</w:t>
+            </w:r>
+          </w:p>
+        </w:tc>
+      </w:tr>
+      <w:tr>
+        <w:tc>
+          <w:tcPr>
+            <w:tcW w:w="959" w:type="dxa"/>
+          </w:tcPr>
+          <w:p>
+            <w:pPr>
+              <w:spacing w:before="60"/>
+              <w:rPr>
+                <w:b/>
+                <w:bCs/>
+                <w:color w:val="000000" w:themeColor="text1"/>
+              </w:rPr>
+            </w:pPr>
+            <w:r>
+              <w:rPr>
+                <w:b/>
+                <w:bCs/>
+                <w:color w:val="000000" w:themeColor="text1"/>
+              </w:rPr>
+              <w:t>7</w:t>
+            </w:r>
+            <w:r>
+              <w:rPr>
+                <w:b/>
+                <w:bCs/>
+                <w:color w:val="000000" w:themeColor="text1"/>
+              </w:rPr>
+              <w:t>.0</w:t>
+            </w:r>
+          </w:p>
+        </w:tc>
+        <w:tc>
+          <w:tcPr>
+            <w:tcW w:w="4111" w:type="dxa"/>
+          </w:tcPr>
+          <w:p>
+            <w:pPr>
+              <w:tabs>
+                <w:tab w:val="left" w:pos="317"/>
+              </w:tabs>
+              <w:spacing w:before="60"/>
+              <w:rPr>
+                <w:color w:val="000000" w:themeColor="text1"/>
+              </w:rPr>
+            </w:pPr>
+            <w:r>
+              <w:rPr>
+                <w:b/>
+                <w:bCs/>
+                <w:color w:val="000000" w:themeColor="text1"/>
+              </w:rPr>
+              <w:t>Inspection Details (Borough) Search Function</w:t>
+            </w:r>
+          </w:p>
+        </w:tc>
+        <w:tc>
+          <w:tcPr>
+            <w:tcW w:w="5386" w:type="dxa"/>
+          </w:tcPr>
+          <w:p>
+            <w:pPr>
+              <w:tabs>
+                <w:tab w:val="left" w:pos="317"/>
+              </w:tabs>
+              <w:spacing w:before="60"/>
+              <w:rPr>
+                <w:color w:val="000000" w:themeColor="text1"/>
+              </w:rPr>
+            </w:pPr>
+          </w:p>
+        </w:tc>
+        <w:tc>
+          <w:tcPr>
+            <w:tcW w:w="3720" w:type="dxa"/>
+          </w:tcPr>
+          <w:p>
+            <w:pPr>
+              <w:spacing w:before="60"/>
+              <w:rPr>
+                <w:color w:val="000000" w:themeColor="text1"/>
+              </w:rPr>
+            </w:pPr>
+          </w:p>
+        </w:tc>
+      </w:tr>
+      <w:tr>
+        <w:tc>
+          <w:tcPr>
+            <w:tcW w:w="959" w:type="dxa"/>
+          </w:tcPr>
+          <w:p>
+            <w:pPr>
+              <w:spacing w:before="60"/>
+              <w:rPr>
+                <w:color w:val="000000" w:themeColor="text1"/>
+              </w:rPr>
+            </w:pPr>
+            <w:r>
+              <w:rPr>
+                <w:color w:val="000000" w:themeColor="text1"/>
+              </w:rPr>
+              <w:t>7.1</w:t>
+            </w:r>
+          </w:p>
+        </w:tc>
+        <w:tc>
+          <w:tcPr>
+            <w:tcW w:w="4111" w:type="dxa"/>
+          </w:tcPr>
+          <w:p>
+            <w:pPr>
+              <w:tabs>
+                <w:tab w:val="left" w:pos="317"/>
+              </w:tabs>
+              <w:spacing w:before="60"/>
+              <w:rPr>
+                <w:color w:val="000000" w:themeColor="text1"/>
+              </w:rPr>
+            </w:pPr>
+            <w:r>
+              <w:rPr>
+                <w:color w:val="000000" w:themeColor="text1"/>
+              </w:rPr>
+              <w:t>Test with existing selection</w:t>
+            </w:r>
+          </w:p>
+        </w:tc>
+        <w:tc>
+          <w:tcPr>
+            <w:tcW w:w="5386" w:type="dxa"/>
+          </w:tcPr>
+          <w:p>
+            <w:pPr>
+              <w:tabs>
+                <w:tab w:val="left" w:pos="317"/>
+              </w:tabs>
+              <w:spacing w:before="60"/>
+              <w:rPr>
+                <w:color w:val="000000" w:themeColor="text1"/>
+              </w:rPr>
+            </w:pPr>
+            <w:r>
+              <w:rPr>
+                <w:color w:val="000000" w:themeColor="text1"/>
+              </w:rPr>
+              <w:t>Data is fetched (length of data &gt; 0)</w:t>
+            </w:r>
+          </w:p>
+        </w:tc>
+        <w:tc>
+          <w:tcPr>
+            <w:tcW w:w="3720" w:type="dxa"/>
+          </w:tcPr>
+          <w:p>
+            <w:pPr>
+              <w:spacing w:before="60"/>
+              <w:rPr>
+                <w:color w:val="000000" w:themeColor="text1"/>
+              </w:rPr>
+            </w:pPr>
+            <w:r>
+              <w:rPr>
+                <w:color w:val="000000" w:themeColor="text1"/>
+              </w:rPr>
+              <w:t>Data is fetched (length of data &gt; 0)</w:t>
+            </w:r>
+          </w:p>
+        </w:tc>
+      </w:tr>
+      <w:tr>
+        <w:tc>
+          <w:tcPr>
+            <w:tcW w:w="14176" w:type="dxa"/>
+            <w:gridSpan w:val="4"/>
+          </w:tcPr>
+          <w:p>
+            <w:pPr>
               <w:spacing w:before="60"/>
               <w:rPr>
                 <w:i/>
@@ -1767,1340 +3131,7 @@
                 <w:iCs/>
                 <w:color w:val="000000" w:themeColor="text1"/>
               </w:rPr>
-              <w:t>*print is for test purposes, in program print is wx.MessageBox</w:t>
-            </w:r>
-          </w:p>
-        </w:tc>
-        <w:tc>
-          <w:tcPr>
-            <w:tcW w:w="3720" w:type="dxa"/>
-          </w:tcPr>
-          <w:p>
-            <w:pPr>
-              <w:spacing w:before="60"/>
-              <w:rPr>
-                <w:color w:val="000000" w:themeColor="text1"/>
-              </w:rPr>
-            </w:pPr>
-          </w:p>
-        </w:tc>
-      </w:tr>
-      <w:tr>
-        <w:tc>
-          <w:tcPr>
-            <w:tcW w:w="959" w:type="dxa"/>
-          </w:tcPr>
-          <w:p>
-            <w:pPr>
-              <w:spacing w:before="60"/>
-              <w:rPr>
-                <w:color w:val="000000" w:themeColor="text1"/>
-              </w:rPr>
-            </w:pPr>
-            <w:r>
-              <w:rPr>
-                <w:color w:val="000000" w:themeColor="text1"/>
-              </w:rPr>
-              <w:t>5</w:t>
-            </w:r>
-            <w:r>
-              <w:rPr>
-                <w:color w:val="000000" w:themeColor="text1"/>
-              </w:rPr>
-              <w:t>.1</w:t>
-            </w:r>
-          </w:p>
-        </w:tc>
-        <w:tc>
-          <w:tcPr>
-            <w:tcW w:w="4111" w:type="dxa"/>
-          </w:tcPr>
-          <w:p>
-            <w:pPr>
-              <w:tabs>
-                <w:tab w:val="left" w:pos="317"/>
-              </w:tabs>
-              <w:spacing w:before="60"/>
-              <w:rPr>
-                <w:b/>
-                <w:bCs/>
-                <w:color w:val="000000" w:themeColor="text1"/>
-              </w:rPr>
-            </w:pPr>
-            <w:r>
-              <w:rPr>
-                <w:color w:val="000000" w:themeColor="text1"/>
-              </w:rPr>
-              <w:t xml:space="preserve">Test </w:t>
-            </w:r>
-            <w:r>
-              <w:rPr>
-                <w:color w:val="000000" w:themeColor="text1"/>
-              </w:rPr>
-              <w:t>with correct date format</w:t>
-            </w:r>
-          </w:p>
-        </w:tc>
-        <w:tc>
-          <w:tcPr>
-            <w:tcW w:w="5386" w:type="dxa"/>
-          </w:tcPr>
-          <w:p>
-            <w:pPr>
-              <w:tabs>
-                <w:tab w:val="left" w:pos="317"/>
-              </w:tabs>
-              <w:spacing w:before="60"/>
-              <w:rPr>
-                <w:color w:val="000000" w:themeColor="text1"/>
-              </w:rPr>
-            </w:pPr>
-            <w:r>
-              <w:rPr>
-                <w:color w:val="000000" w:themeColor="text1"/>
-              </w:rPr>
-              <w:t>Data is fetched (length of data &gt; 0)</w:t>
-            </w:r>
-          </w:p>
-        </w:tc>
-        <w:tc>
-          <w:tcPr>
-            <w:tcW w:w="3720" w:type="dxa"/>
-          </w:tcPr>
-          <w:p>
-            <w:pPr>
-              <w:spacing w:before="60"/>
-              <w:rPr>
-                <w:color w:val="000000" w:themeColor="text1"/>
-              </w:rPr>
-            </w:pPr>
-            <w:r>
-              <w:rPr>
-                <w:color w:val="000000" w:themeColor="text1"/>
-              </w:rPr>
-              <w:t>Data is fetched (length of data &gt; 0)</w:t>
-            </w:r>
-          </w:p>
-        </w:tc>
-      </w:tr>
-      <w:tr>
-        <w:tc>
-          <w:tcPr>
-            <w:tcW w:w="959" w:type="dxa"/>
-          </w:tcPr>
-          <w:p>
-            <w:pPr>
-              <w:spacing w:before="60"/>
-              <w:rPr>
-                <w:color w:val="000000" w:themeColor="text1"/>
-              </w:rPr>
-            </w:pPr>
-            <w:r>
-              <w:rPr>
-                <w:color w:val="000000" w:themeColor="text1"/>
-              </w:rPr>
-              <w:t>5.2</w:t>
-            </w:r>
-          </w:p>
-        </w:tc>
-        <w:tc>
-          <w:tcPr>
-            <w:tcW w:w="4111" w:type="dxa"/>
-          </w:tcPr>
-          <w:p>
-            <w:pPr>
-              <w:tabs>
-                <w:tab w:val="left" w:pos="317"/>
-              </w:tabs>
-              <w:spacing w:before="60"/>
-              <w:rPr>
-                <w:color w:val="000000" w:themeColor="text1"/>
-              </w:rPr>
-            </w:pPr>
-            <w:r>
-              <w:rPr>
-                <w:color w:val="000000" w:themeColor="text1"/>
-              </w:rPr>
-              <w:t>Test with wrong date format</w:t>
-            </w:r>
-          </w:p>
-        </w:tc>
-        <w:tc>
-          <w:tcPr>
-            <w:tcW w:w="5386" w:type="dxa"/>
-          </w:tcPr>
-          <w:p>
-            <w:pPr>
-              <w:tabs>
-                <w:tab w:val="left" w:pos="317"/>
-              </w:tabs>
-              <w:spacing w:before="60"/>
-              <w:rPr>
-                <w:color w:val="000000" w:themeColor="text1"/>
-              </w:rPr>
-            </w:pPr>
-            <w:r>
-              <w:rPr>
-                <w:color w:val="000000" w:themeColor="text1"/>
-              </w:rPr>
-              <w:t xml:space="preserve">Exception handled: pass and print </w:t>
-            </w:r>
-            <w:r>
-              <w:rPr>
-                <w:color w:val="000000" w:themeColor="text1"/>
-              </w:rPr>
-              <w:t>"Not Found: Please enter right date format"</w:t>
-            </w:r>
-          </w:p>
-        </w:tc>
-        <w:tc>
-          <w:tcPr>
-            <w:tcW w:w="3720" w:type="dxa"/>
-          </w:tcPr>
-          <w:p>
-            <w:pPr>
-              <w:spacing w:before="60"/>
-              <w:rPr>
-                <w:color w:val="000000" w:themeColor="text1"/>
-              </w:rPr>
-            </w:pPr>
-            <w:r>
-              <w:rPr>
-                <w:color w:val="000000" w:themeColor="text1"/>
-              </w:rPr>
-              <w:t xml:space="preserve">Exception handled: pass and print </w:t>
-            </w:r>
-            <w:r>
-              <w:rPr>
-                <w:color w:val="000000" w:themeColor="text1"/>
-              </w:rPr>
-              <w:t>"Not Found: Please enter right date format"</w:t>
-            </w:r>
-          </w:p>
-        </w:tc>
-      </w:tr>
-      <w:tr>
-        <w:tc>
-          <w:tcPr>
-            <w:tcW w:w="959" w:type="dxa"/>
-          </w:tcPr>
-          <w:p>
-            <w:pPr>
-              <w:spacing w:before="60"/>
-              <w:rPr>
-                <w:color w:val="000000" w:themeColor="text1"/>
-              </w:rPr>
-            </w:pPr>
-            <w:r>
-              <w:rPr>
-                <w:color w:val="000000" w:themeColor="text1"/>
-              </w:rPr>
-              <w:t>5.3</w:t>
-            </w:r>
-          </w:p>
-        </w:tc>
-        <w:tc>
-          <w:tcPr>
-            <w:tcW w:w="4111" w:type="dxa"/>
-          </w:tcPr>
-          <w:p>
-            <w:pPr>
-              <w:tabs>
-                <w:tab w:val="left" w:pos="317"/>
-              </w:tabs>
-              <w:spacing w:before="60"/>
-              <w:rPr>
-                <w:color w:val="000000" w:themeColor="text1"/>
-              </w:rPr>
-            </w:pPr>
-            <w:r>
-              <w:rPr>
-                <w:color w:val="000000" w:themeColor="text1"/>
-              </w:rPr>
-              <w:t>Test with letters</w:t>
-            </w:r>
-          </w:p>
-        </w:tc>
-        <w:tc>
-          <w:tcPr>
-            <w:tcW w:w="5386" w:type="dxa"/>
-          </w:tcPr>
-          <w:p>
-            <w:pPr>
-              <w:tabs>
-                <w:tab w:val="left" w:pos="317"/>
-              </w:tabs>
-              <w:spacing w:before="60"/>
-              <w:rPr>
-                <w:color w:val="000000" w:themeColor="text1"/>
-              </w:rPr>
-            </w:pPr>
-            <w:r>
-              <w:rPr>
-                <w:color w:val="000000" w:themeColor="text1"/>
-              </w:rPr>
-              <w:t xml:space="preserve">Exception handled: pass and print </w:t>
-            </w:r>
-            <w:r>
-              <w:rPr>
-                <w:color w:val="000000" w:themeColor="text1"/>
-              </w:rPr>
-              <w:t>"Not Found: Please enter right date format"</w:t>
-            </w:r>
-          </w:p>
-        </w:tc>
-        <w:tc>
-          <w:tcPr>
-            <w:tcW w:w="3720" w:type="dxa"/>
-          </w:tcPr>
-          <w:p>
-            <w:pPr>
-              <w:spacing w:before="60"/>
-              <w:rPr>
-                <w:color w:val="000000" w:themeColor="text1"/>
-              </w:rPr>
-            </w:pPr>
-            <w:r>
-              <w:rPr>
-                <w:color w:val="000000" w:themeColor="text1"/>
-              </w:rPr>
-              <w:t xml:space="preserve">Exception handled: pass and print </w:t>
-            </w:r>
-            <w:r>
-              <w:rPr>
-                <w:color w:val="000000" w:themeColor="text1"/>
-              </w:rPr>
-              <w:t>"Not Found: Please enter right date format"</w:t>
-            </w:r>
-          </w:p>
-        </w:tc>
-      </w:tr>
-      <w:tr>
-        <w:tc>
-          <w:tcPr>
-            <w:tcW w:w="959" w:type="dxa"/>
-          </w:tcPr>
-          <w:p>
-            <w:pPr>
-              <w:spacing w:before="60"/>
-              <w:rPr>
-                <w:color w:val="000000" w:themeColor="text1"/>
-              </w:rPr>
-            </w:pPr>
-            <w:r>
-              <w:rPr>
-                <w:color w:val="000000" w:themeColor="text1"/>
-              </w:rPr>
-              <w:t>5.4</w:t>
-            </w:r>
-          </w:p>
-        </w:tc>
-        <w:tc>
-          <w:tcPr>
-            <w:tcW w:w="4111" w:type="dxa"/>
-          </w:tcPr>
-          <w:p>
-            <w:pPr>
-              <w:tabs>
-                <w:tab w:val="left" w:pos="317"/>
-              </w:tabs>
-              <w:spacing w:before="60"/>
-              <w:rPr>
-                <w:color w:val="000000" w:themeColor="text1"/>
-              </w:rPr>
-            </w:pPr>
-            <w:r>
-              <w:rPr>
-                <w:color w:val="000000" w:themeColor="text1"/>
-              </w:rPr>
-              <w:t>Test with out-of-range date</w:t>
-            </w:r>
-          </w:p>
-        </w:tc>
-        <w:tc>
-          <w:tcPr>
-            <w:tcW w:w="5386" w:type="dxa"/>
-          </w:tcPr>
-          <w:p>
-            <w:pPr>
-              <w:tabs>
-                <w:tab w:val="left" w:pos="317"/>
-              </w:tabs>
-              <w:spacing w:before="60"/>
-              <w:rPr>
-                <w:color w:val="000000" w:themeColor="text1"/>
-              </w:rPr>
-            </w:pPr>
-            <w:r>
-              <w:rPr>
-                <w:color w:val="000000" w:themeColor="text1"/>
-              </w:rPr>
-              <w:t>Exception handled: pass and print "</w:t>
-            </w:r>
-            <w:r>
-              <w:rPr>
-                <w:color w:val="000000" w:themeColor="text1"/>
-              </w:rPr>
-              <w:t>Not Found: Please enter value within date range</w:t>
-            </w:r>
-          </w:p>
-        </w:tc>
-        <w:tc>
-          <w:tcPr>
-            <w:tcW w:w="3720" w:type="dxa"/>
-          </w:tcPr>
-          <w:p>
-            <w:pPr>
-              <w:spacing w:before="60"/>
-              <w:rPr>
-                <w:color w:val="000000" w:themeColor="text1"/>
-              </w:rPr>
-            </w:pPr>
-            <w:r>
-              <w:rPr>
-                <w:color w:val="000000" w:themeColor="text1"/>
-              </w:rPr>
-              <w:t>Exception handled: pass and print "</w:t>
-            </w:r>
-            <w:r>
-              <w:rPr>
-                <w:color w:val="000000" w:themeColor="text1"/>
-              </w:rPr>
-              <w:t>Not Found: Please enter value within date range</w:t>
-            </w:r>
-          </w:p>
-        </w:tc>
-      </w:tr>
-      <w:tr>
-        <w:tc>
-          <w:tcPr>
-            <w:tcW w:w="959" w:type="dxa"/>
-          </w:tcPr>
-          <w:p>
-            <w:pPr>
-              <w:spacing w:before="60"/>
-              <w:rPr>
-                <w:b/>
-                <w:bCs/>
-                <w:color w:val="000000" w:themeColor="text1"/>
-              </w:rPr>
-            </w:pPr>
-            <w:r>
-              <w:rPr>
-                <w:b/>
-                <w:bCs/>
-                <w:color w:val="000000" w:themeColor="text1"/>
-              </w:rPr>
-              <w:t>6</w:t>
-            </w:r>
-            <w:r>
-              <w:rPr>
-                <w:b/>
-                <w:bCs/>
-                <w:color w:val="000000" w:themeColor="text1"/>
-              </w:rPr>
-              <w:t>.0</w:t>
-            </w:r>
-          </w:p>
-        </w:tc>
-        <w:tc>
-          <w:tcPr>
-            <w:tcW w:w="4111" w:type="dxa"/>
-          </w:tcPr>
-          <w:p>
-            <w:pPr>
-              <w:tabs>
-                <w:tab w:val="left" w:pos="317"/>
-              </w:tabs>
-              <w:spacing w:before="60"/>
-              <w:rPr>
-                <w:b/>
-                <w:bCs/>
-                <w:color w:val="000000" w:themeColor="text1"/>
-              </w:rPr>
-            </w:pPr>
-            <w:r>
-              <w:rPr>
-                <w:b/>
-                <w:bCs/>
-                <w:color w:val="000000" w:themeColor="text1"/>
-              </w:rPr>
-              <w:t>Violation Keyword Search Function</w:t>
-            </w:r>
-          </w:p>
-        </w:tc>
-        <w:tc>
-          <w:tcPr>
-            <w:tcW w:w="5386" w:type="dxa"/>
-          </w:tcPr>
-          <w:p>
-            <w:pPr>
-              <w:tabs>
-                <w:tab w:val="left" w:pos="317"/>
-              </w:tabs>
-              <w:spacing w:before="60"/>
-              <w:rPr>
-                <w:color w:val="000000" w:themeColor="text1"/>
-              </w:rPr>
-            </w:pPr>
-          </w:p>
-        </w:tc>
-        <w:tc>
-          <w:tcPr>
-            <w:tcW w:w="3720" w:type="dxa"/>
-          </w:tcPr>
-          <w:p>
-            <w:pPr>
-              <w:spacing w:before="60"/>
-              <w:rPr>
-                <w:color w:val="000000" w:themeColor="text1"/>
-              </w:rPr>
-            </w:pPr>
-          </w:p>
-        </w:tc>
-      </w:tr>
-      <w:tr>
-        <w:tc>
-          <w:tcPr>
-            <w:tcW w:w="959" w:type="dxa"/>
-          </w:tcPr>
-          <w:p>
-            <w:pPr>
-              <w:spacing w:before="60"/>
-              <w:rPr>
-                <w:color w:val="000000" w:themeColor="text1"/>
-              </w:rPr>
-            </w:pPr>
-            <w:r>
-              <w:rPr>
-                <w:color w:val="000000" w:themeColor="text1"/>
-              </w:rPr>
-              <w:t>6.1</w:t>
-            </w:r>
-          </w:p>
-        </w:tc>
-        <w:tc>
-          <w:tcPr>
-            <w:tcW w:w="4111" w:type="dxa"/>
-          </w:tcPr>
-          <w:p>
-            <w:pPr>
-              <w:tabs>
-                <w:tab w:val="left" w:pos="317"/>
-              </w:tabs>
-              <w:spacing w:before="60"/>
-              <w:rPr>
-                <w:color w:val="000000" w:themeColor="text1"/>
-              </w:rPr>
-            </w:pPr>
-            <w:r>
-              <w:rPr>
-                <w:color w:val="000000" w:themeColor="text1"/>
-              </w:rPr>
-              <w:t>Test with correct date format</w:t>
-            </w:r>
-          </w:p>
-        </w:tc>
-        <w:tc>
-          <w:tcPr>
-            <w:tcW w:w="5386" w:type="dxa"/>
-          </w:tcPr>
-          <w:p>
-            <w:pPr>
-              <w:tabs>
-                <w:tab w:val="left" w:pos="317"/>
-              </w:tabs>
-              <w:spacing w:before="60"/>
-              <w:rPr>
-                <w:color w:val="000000" w:themeColor="text1"/>
-              </w:rPr>
-            </w:pPr>
-            <w:r>
-              <w:rPr>
-                <w:color w:val="000000" w:themeColor="text1"/>
-              </w:rPr>
-              <w:t>Data is fetched (length of data &gt; 0)</w:t>
-            </w:r>
-          </w:p>
-        </w:tc>
-        <w:tc>
-          <w:tcPr>
-            <w:tcW w:w="3720" w:type="dxa"/>
-          </w:tcPr>
-          <w:p>
-            <w:pPr>
-              <w:spacing w:before="60"/>
-              <w:rPr>
-                <w:color w:val="000000" w:themeColor="text1"/>
-              </w:rPr>
-            </w:pPr>
-            <w:r>
-              <w:rPr>
-                <w:color w:val="000000" w:themeColor="text1"/>
-              </w:rPr>
-              <w:t>Data is fetched (length of data &gt; 0)</w:t>
-            </w:r>
-          </w:p>
-        </w:tc>
-      </w:tr>
-      <w:tr>
-        <w:tc>
-          <w:tcPr>
-            <w:tcW w:w="959" w:type="dxa"/>
-          </w:tcPr>
-          <w:p>
-            <w:pPr>
-              <w:spacing w:before="60"/>
-              <w:rPr>
-                <w:color w:val="000000" w:themeColor="text1"/>
-              </w:rPr>
-            </w:pPr>
-            <w:r>
-              <w:rPr>
-                <w:color w:val="000000" w:themeColor="text1"/>
-              </w:rPr>
               <w:lastRenderedPageBreak/>
-              <w:t>6</w:t>
-            </w:r>
-            <w:r>
-              <w:rPr>
-                <w:color w:val="000000" w:themeColor="text1"/>
-              </w:rPr>
-              <w:t>.</w:t>
-            </w:r>
-            <w:r>
-              <w:rPr>
-                <w:color w:val="000000" w:themeColor="text1"/>
-              </w:rPr>
-              <w:t>2</w:t>
-            </w:r>
-          </w:p>
-        </w:tc>
-        <w:tc>
-          <w:tcPr>
-            <w:tcW w:w="4111" w:type="dxa"/>
-          </w:tcPr>
-          <w:p>
-            <w:pPr>
-              <w:tabs>
-                <w:tab w:val="left" w:pos="317"/>
-              </w:tabs>
-              <w:spacing w:before="60"/>
-              <w:rPr>
-                <w:b/>
-                <w:bCs/>
-                <w:color w:val="000000" w:themeColor="text1"/>
-              </w:rPr>
-            </w:pPr>
-            <w:r>
-              <w:rPr>
-                <w:color w:val="000000" w:themeColor="text1"/>
-              </w:rPr>
-              <w:t>Test with wrong date format</w:t>
-            </w:r>
-          </w:p>
-        </w:tc>
-        <w:tc>
-          <w:tcPr>
-            <w:tcW w:w="5386" w:type="dxa"/>
-          </w:tcPr>
-          <w:p>
-            <w:pPr>
-              <w:tabs>
-                <w:tab w:val="left" w:pos="317"/>
-              </w:tabs>
-              <w:spacing w:before="60"/>
-              <w:rPr>
-                <w:color w:val="000000" w:themeColor="text1"/>
-              </w:rPr>
-            </w:pPr>
-            <w:r>
-              <w:rPr>
-                <w:color w:val="000000" w:themeColor="text1"/>
-              </w:rPr>
-              <w:t>Exception handled: pass and print "</w:t>
-            </w:r>
-            <w:r>
-              <w:t xml:space="preserve"> </w:t>
-            </w:r>
-            <w:r>
-              <w:rPr>
-                <w:color w:val="000000" w:themeColor="text1"/>
-              </w:rPr>
-              <w:t>Not Found: Please enter a keyword / right date format</w:t>
-            </w:r>
-            <w:r>
-              <w:rPr>
-                <w:color w:val="000000" w:themeColor="text1"/>
-              </w:rPr>
-              <w:t>"</w:t>
-            </w:r>
-          </w:p>
-        </w:tc>
-        <w:tc>
-          <w:tcPr>
-            <w:tcW w:w="3720" w:type="dxa"/>
-          </w:tcPr>
-          <w:p>
-            <w:pPr>
-              <w:spacing w:before="60"/>
-              <w:rPr>
-                <w:color w:val="000000" w:themeColor="text1"/>
-              </w:rPr>
-            </w:pPr>
-            <w:r>
-              <w:rPr>
-                <w:color w:val="000000" w:themeColor="text1"/>
-              </w:rPr>
-              <w:t>Exception handled: pass and print "</w:t>
-            </w:r>
-            <w:r>
-              <w:t xml:space="preserve"> </w:t>
-            </w:r>
-            <w:r>
-              <w:rPr>
-                <w:color w:val="000000" w:themeColor="text1"/>
-              </w:rPr>
-              <w:t>Not Found: Please enter a keyword / right date format</w:t>
-            </w:r>
-            <w:r>
-              <w:rPr>
-                <w:color w:val="000000" w:themeColor="text1"/>
-              </w:rPr>
-              <w:t>"</w:t>
-            </w:r>
-          </w:p>
-        </w:tc>
-      </w:tr>
-      <w:tr>
-        <w:tc>
-          <w:tcPr>
-            <w:tcW w:w="959" w:type="dxa"/>
-          </w:tcPr>
-          <w:p>
-            <w:pPr>
-              <w:spacing w:before="60"/>
-              <w:rPr>
-                <w:color w:val="000000" w:themeColor="text1"/>
-              </w:rPr>
-            </w:pPr>
-            <w:r>
-              <w:rPr>
-                <w:color w:val="000000" w:themeColor="text1"/>
-              </w:rPr>
-              <w:t>6</w:t>
-            </w:r>
-            <w:r>
-              <w:rPr>
-                <w:color w:val="000000" w:themeColor="text1"/>
-              </w:rPr>
-              <w:t>.</w:t>
-            </w:r>
-            <w:r>
-              <w:rPr>
-                <w:color w:val="000000" w:themeColor="text1"/>
-              </w:rPr>
-              <w:t>3</w:t>
-            </w:r>
-          </w:p>
-        </w:tc>
-        <w:tc>
-          <w:tcPr>
-            <w:tcW w:w="4111" w:type="dxa"/>
-          </w:tcPr>
-          <w:p>
-            <w:pPr>
-              <w:tabs>
-                <w:tab w:val="left" w:pos="317"/>
-              </w:tabs>
-              <w:spacing w:before="60"/>
-              <w:rPr>
-                <w:b/>
-                <w:bCs/>
-                <w:color w:val="000000" w:themeColor="text1"/>
-              </w:rPr>
-            </w:pPr>
-            <w:r>
-              <w:rPr>
-                <w:color w:val="000000" w:themeColor="text1"/>
-              </w:rPr>
-              <w:t>Test with letters</w:t>
-            </w:r>
-          </w:p>
-        </w:tc>
-        <w:tc>
-          <w:tcPr>
-            <w:tcW w:w="5386" w:type="dxa"/>
-          </w:tcPr>
-          <w:p>
-            <w:pPr>
-              <w:tabs>
-                <w:tab w:val="left" w:pos="317"/>
-              </w:tabs>
-              <w:spacing w:before="60"/>
-              <w:rPr>
-                <w:color w:val="000000" w:themeColor="text1"/>
-              </w:rPr>
-            </w:pPr>
-            <w:r>
-              <w:rPr>
-                <w:color w:val="000000" w:themeColor="text1"/>
-              </w:rPr>
-              <w:t>Exception handled: pass and print "</w:t>
-            </w:r>
-            <w:r>
-              <w:t xml:space="preserve"> </w:t>
-            </w:r>
-            <w:r>
-              <w:rPr>
-                <w:color w:val="000000" w:themeColor="text1"/>
-              </w:rPr>
-              <w:t>Not Found: Please enter a keyword / right date format</w:t>
-            </w:r>
-            <w:r>
-              <w:rPr>
-                <w:color w:val="000000" w:themeColor="text1"/>
-              </w:rPr>
-              <w:t>"</w:t>
-            </w:r>
-          </w:p>
-        </w:tc>
-        <w:tc>
-          <w:tcPr>
-            <w:tcW w:w="3720" w:type="dxa"/>
-          </w:tcPr>
-          <w:p>
-            <w:pPr>
-              <w:spacing w:before="60"/>
-              <w:rPr>
-                <w:color w:val="000000" w:themeColor="text1"/>
-              </w:rPr>
-            </w:pPr>
-            <w:r>
-              <w:rPr>
-                <w:color w:val="000000" w:themeColor="text1"/>
-              </w:rPr>
-              <w:t>Exception handled: pass and print "</w:t>
-            </w:r>
-            <w:r>
-              <w:t xml:space="preserve"> </w:t>
-            </w:r>
-            <w:r>
-              <w:rPr>
-                <w:color w:val="000000" w:themeColor="text1"/>
-              </w:rPr>
-              <w:t>Not Found: Please enter a keyword / right date format</w:t>
-            </w:r>
-            <w:r>
-              <w:rPr>
-                <w:color w:val="000000" w:themeColor="text1"/>
-              </w:rPr>
-              <w:t>"</w:t>
-            </w:r>
-          </w:p>
-        </w:tc>
-      </w:tr>
-      <w:tr>
-        <w:tc>
-          <w:tcPr>
-            <w:tcW w:w="959" w:type="dxa"/>
-          </w:tcPr>
-          <w:p>
-            <w:pPr>
-              <w:spacing w:before="60"/>
-              <w:rPr>
-                <w:color w:val="000000" w:themeColor="text1"/>
-              </w:rPr>
-            </w:pPr>
-            <w:r>
-              <w:rPr>
-                <w:color w:val="000000" w:themeColor="text1"/>
-              </w:rPr>
-              <w:t>6</w:t>
-            </w:r>
-            <w:r>
-              <w:rPr>
-                <w:color w:val="000000" w:themeColor="text1"/>
-              </w:rPr>
-              <w:t>.</w:t>
-            </w:r>
-            <w:r>
-              <w:rPr>
-                <w:color w:val="000000" w:themeColor="text1"/>
-              </w:rPr>
-              <w:t>4</w:t>
-            </w:r>
-          </w:p>
-        </w:tc>
-        <w:tc>
-          <w:tcPr>
-            <w:tcW w:w="4111" w:type="dxa"/>
-          </w:tcPr>
-          <w:p>
-            <w:pPr>
-              <w:tabs>
-                <w:tab w:val="left" w:pos="317"/>
-              </w:tabs>
-              <w:spacing w:before="60"/>
-              <w:rPr>
-                <w:b/>
-                <w:bCs/>
-                <w:color w:val="000000" w:themeColor="text1"/>
-              </w:rPr>
-            </w:pPr>
-            <w:r>
-              <w:rPr>
-                <w:color w:val="000000" w:themeColor="text1"/>
-              </w:rPr>
-              <w:t>Test with out-of-range date</w:t>
-            </w:r>
-          </w:p>
-        </w:tc>
-        <w:tc>
-          <w:tcPr>
-            <w:tcW w:w="5386" w:type="dxa"/>
-          </w:tcPr>
-          <w:p>
-            <w:pPr>
-              <w:tabs>
-                <w:tab w:val="left" w:pos="317"/>
-              </w:tabs>
-              <w:spacing w:before="60"/>
-              <w:rPr>
-                <w:color w:val="000000" w:themeColor="text1"/>
-              </w:rPr>
-            </w:pPr>
-            <w:r>
-              <w:rPr>
-                <w:color w:val="000000" w:themeColor="text1"/>
-              </w:rPr>
-              <w:t xml:space="preserve">Exception handled: pass and print </w:t>
-            </w:r>
-            <w:r>
-              <w:rPr>
-                <w:color w:val="000000" w:themeColor="text1"/>
-              </w:rPr>
-              <w:t>"Not Found: Keyword is not found in date range / Date out of range"</w:t>
-            </w:r>
-          </w:p>
-        </w:tc>
-        <w:tc>
-          <w:tcPr>
-            <w:tcW w:w="3720" w:type="dxa"/>
-          </w:tcPr>
-          <w:p>
-            <w:pPr>
-              <w:spacing w:before="60"/>
-              <w:rPr>
-                <w:color w:val="000000" w:themeColor="text1"/>
-              </w:rPr>
-            </w:pPr>
-            <w:r>
-              <w:rPr>
-                <w:color w:val="000000" w:themeColor="text1"/>
-              </w:rPr>
-              <w:t xml:space="preserve">Exception handled: pass and print </w:t>
-            </w:r>
-            <w:r>
-              <w:rPr>
-                <w:color w:val="000000" w:themeColor="text1"/>
-              </w:rPr>
-              <w:t>"Not Found: Keyword is not found in date range / Date out of range"</w:t>
-            </w:r>
-          </w:p>
-        </w:tc>
-      </w:tr>
-      <w:tr>
-        <w:tc>
-          <w:tcPr>
-            <w:tcW w:w="959" w:type="dxa"/>
-          </w:tcPr>
-          <w:p>
-            <w:pPr>
-              <w:spacing w:before="60"/>
-              <w:rPr>
-                <w:color w:val="000000" w:themeColor="text1"/>
-              </w:rPr>
-            </w:pPr>
-            <w:r>
-              <w:rPr>
-                <w:color w:val="000000" w:themeColor="text1"/>
-              </w:rPr>
-              <w:t>6.5</w:t>
-            </w:r>
-          </w:p>
-        </w:tc>
-        <w:tc>
-          <w:tcPr>
-            <w:tcW w:w="4111" w:type="dxa"/>
-          </w:tcPr>
-          <w:p>
-            <w:pPr>
-              <w:tabs>
-                <w:tab w:val="left" w:pos="317"/>
-              </w:tabs>
-              <w:spacing w:before="60"/>
-              <w:rPr>
-                <w:color w:val="000000" w:themeColor="text1"/>
-              </w:rPr>
-            </w:pPr>
-            <w:r>
-              <w:rPr>
-                <w:color w:val="000000" w:themeColor="text1"/>
-              </w:rPr>
-              <w:t>Test without keyword</w:t>
-            </w:r>
-          </w:p>
-        </w:tc>
-        <w:tc>
-          <w:tcPr>
-            <w:tcW w:w="5386" w:type="dxa"/>
-          </w:tcPr>
-          <w:p>
-            <w:pPr>
-              <w:tabs>
-                <w:tab w:val="left" w:pos="317"/>
-              </w:tabs>
-              <w:spacing w:before="60"/>
-              <w:rPr>
-                <w:color w:val="000000" w:themeColor="text1"/>
-              </w:rPr>
-            </w:pPr>
-            <w:r>
-              <w:rPr>
-                <w:color w:val="000000" w:themeColor="text1"/>
-              </w:rPr>
-              <w:t xml:space="preserve">Exception handled: pass and print </w:t>
-            </w:r>
-            <w:r>
-              <w:rPr>
-                <w:color w:val="000000" w:themeColor="text1"/>
-              </w:rPr>
-              <w:t>"Not Found: Please enter a keyword / right date format"</w:t>
-            </w:r>
-          </w:p>
-        </w:tc>
-        <w:tc>
-          <w:tcPr>
-            <w:tcW w:w="3720" w:type="dxa"/>
-          </w:tcPr>
-          <w:p>
-            <w:pPr>
-              <w:spacing w:before="60"/>
-              <w:rPr>
-                <w:color w:val="000000" w:themeColor="text1"/>
-              </w:rPr>
-            </w:pPr>
-            <w:r>
-              <w:rPr>
-                <w:color w:val="000000" w:themeColor="text1"/>
-              </w:rPr>
-              <w:t xml:space="preserve">Exception handled: pass and print </w:t>
-            </w:r>
-            <w:r>
-              <w:rPr>
-                <w:color w:val="000000" w:themeColor="text1"/>
-              </w:rPr>
-              <w:t>"Not Found: Please enter a keyword / right date format"</w:t>
-            </w:r>
-          </w:p>
-        </w:tc>
-      </w:tr>
-      <w:tr>
-        <w:tc>
-          <w:tcPr>
-            <w:tcW w:w="959" w:type="dxa"/>
-          </w:tcPr>
-          <w:p>
-            <w:pPr>
-              <w:spacing w:before="60"/>
-              <w:rPr>
-                <w:color w:val="000000" w:themeColor="text1"/>
-              </w:rPr>
-            </w:pPr>
-            <w:r>
-              <w:rPr>
-                <w:color w:val="000000" w:themeColor="text1"/>
-              </w:rPr>
-              <w:t>6.6</w:t>
-            </w:r>
-          </w:p>
-        </w:tc>
-        <w:tc>
-          <w:tcPr>
-            <w:tcW w:w="4111" w:type="dxa"/>
-          </w:tcPr>
-          <w:p>
-            <w:pPr>
-              <w:tabs>
-                <w:tab w:val="left" w:pos="317"/>
-              </w:tabs>
-              <w:spacing w:before="60"/>
-              <w:rPr>
-                <w:color w:val="000000" w:themeColor="text1"/>
-              </w:rPr>
-            </w:pPr>
-            <w:r>
-              <w:rPr>
-                <w:color w:val="000000" w:themeColor="text1"/>
-              </w:rPr>
-              <w:t>Test with keyword not in date range</w:t>
-            </w:r>
-          </w:p>
-        </w:tc>
-        <w:tc>
-          <w:tcPr>
-            <w:tcW w:w="5386" w:type="dxa"/>
-          </w:tcPr>
-          <w:p>
-            <w:pPr>
-              <w:tabs>
-                <w:tab w:val="left" w:pos="317"/>
-              </w:tabs>
-              <w:spacing w:before="60"/>
-              <w:rPr>
-                <w:color w:val="000000" w:themeColor="text1"/>
-              </w:rPr>
-            </w:pPr>
-            <w:r>
-              <w:rPr>
-                <w:color w:val="000000" w:themeColor="text1"/>
-              </w:rPr>
-              <w:t xml:space="preserve">Exception handled: pass and print </w:t>
-            </w:r>
-            <w:r>
-              <w:rPr>
-                <w:color w:val="000000" w:themeColor="text1"/>
-              </w:rPr>
-              <w:t>"Not Found: Keyword is not found in date range / Date out of range"</w:t>
-            </w:r>
-          </w:p>
-        </w:tc>
-        <w:tc>
-          <w:tcPr>
-            <w:tcW w:w="3720" w:type="dxa"/>
-          </w:tcPr>
-          <w:p>
-            <w:pPr>
-              <w:spacing w:before="60"/>
-              <w:rPr>
-                <w:color w:val="000000" w:themeColor="text1"/>
-              </w:rPr>
-            </w:pPr>
-            <w:r>
-              <w:rPr>
-                <w:color w:val="000000" w:themeColor="text1"/>
-              </w:rPr>
-              <w:t xml:space="preserve">Exception handled: pass and print </w:t>
-            </w:r>
-            <w:r>
-              <w:rPr>
-                <w:color w:val="000000" w:themeColor="text1"/>
-              </w:rPr>
-              <w:t>"Not Found: Keyword is not found in date range / Date out of range"</w:t>
-            </w:r>
-          </w:p>
-        </w:tc>
-      </w:tr>
-      <w:tr>
-        <w:tc>
-          <w:tcPr>
-            <w:tcW w:w="959" w:type="dxa"/>
-          </w:tcPr>
-          <w:p>
-            <w:pPr>
-              <w:spacing w:before="60"/>
-              <w:rPr>
-                <w:b/>
-                <w:bCs/>
-                <w:color w:val="000000" w:themeColor="text1"/>
-              </w:rPr>
-            </w:pPr>
-            <w:r>
-              <w:rPr>
-                <w:b/>
-                <w:bCs/>
-                <w:color w:val="000000" w:themeColor="text1"/>
-              </w:rPr>
-              <w:t>7</w:t>
-            </w:r>
-            <w:r>
-              <w:rPr>
-                <w:b/>
-                <w:bCs/>
-                <w:color w:val="000000" w:themeColor="text1"/>
-              </w:rPr>
-              <w:t>.0</w:t>
-            </w:r>
-          </w:p>
-        </w:tc>
-        <w:tc>
-          <w:tcPr>
-            <w:tcW w:w="4111" w:type="dxa"/>
-          </w:tcPr>
-          <w:p>
-            <w:pPr>
-              <w:tabs>
-                <w:tab w:val="left" w:pos="317"/>
-              </w:tabs>
-              <w:spacing w:before="60"/>
-              <w:rPr>
-                <w:color w:val="000000" w:themeColor="text1"/>
-              </w:rPr>
-            </w:pPr>
-            <w:r>
-              <w:rPr>
-                <w:b/>
-                <w:bCs/>
-                <w:color w:val="000000" w:themeColor="text1"/>
-              </w:rPr>
-              <w:t>Inspection Details (</w:t>
-            </w:r>
-            <w:r>
-              <w:rPr>
-                <w:b/>
-                <w:bCs/>
-                <w:color w:val="000000" w:themeColor="text1"/>
-              </w:rPr>
-              <w:t>Borough) Search Function</w:t>
-            </w:r>
-          </w:p>
-        </w:tc>
-        <w:tc>
-          <w:tcPr>
-            <w:tcW w:w="5386" w:type="dxa"/>
-          </w:tcPr>
-          <w:p>
-            <w:pPr>
-              <w:tabs>
-                <w:tab w:val="left" w:pos="317"/>
-              </w:tabs>
-              <w:spacing w:before="60"/>
-              <w:rPr>
-                <w:color w:val="000000" w:themeColor="text1"/>
-              </w:rPr>
-            </w:pPr>
-          </w:p>
-        </w:tc>
-        <w:tc>
-          <w:tcPr>
-            <w:tcW w:w="3720" w:type="dxa"/>
-          </w:tcPr>
-          <w:p>
-            <w:pPr>
-              <w:spacing w:before="60"/>
-              <w:rPr>
-                <w:color w:val="000000" w:themeColor="text1"/>
-              </w:rPr>
-            </w:pPr>
-          </w:p>
-        </w:tc>
-      </w:tr>
-      <w:tr>
-        <w:tc>
-          <w:tcPr>
-            <w:tcW w:w="959" w:type="dxa"/>
-          </w:tcPr>
-          <w:p>
-            <w:pPr>
-              <w:spacing w:before="60"/>
-              <w:rPr>
-                <w:color w:val="000000" w:themeColor="text1"/>
-              </w:rPr>
-            </w:pPr>
-            <w:r>
-              <w:rPr>
-                <w:color w:val="000000" w:themeColor="text1"/>
-              </w:rPr>
-              <w:t>7.1</w:t>
-            </w:r>
-          </w:p>
-        </w:tc>
-        <w:tc>
-          <w:tcPr>
-            <w:tcW w:w="4111" w:type="dxa"/>
-          </w:tcPr>
-          <w:p>
-            <w:pPr>
-              <w:tabs>
-                <w:tab w:val="left" w:pos="317"/>
-              </w:tabs>
-              <w:spacing w:before="60"/>
-              <w:rPr>
-                <w:color w:val="000000" w:themeColor="text1"/>
-              </w:rPr>
-            </w:pPr>
-            <w:r>
-              <w:rPr>
-                <w:color w:val="000000" w:themeColor="text1"/>
-              </w:rPr>
-              <w:t>Test with existing selection</w:t>
-            </w:r>
-          </w:p>
-        </w:tc>
-        <w:tc>
-          <w:tcPr>
-            <w:tcW w:w="5386" w:type="dxa"/>
-          </w:tcPr>
-          <w:p>
-            <w:pPr>
-              <w:tabs>
-                <w:tab w:val="left" w:pos="317"/>
-              </w:tabs>
-              <w:spacing w:before="60"/>
-              <w:rPr>
-                <w:color w:val="000000" w:themeColor="text1"/>
-              </w:rPr>
-            </w:pPr>
-            <w:r>
-              <w:rPr>
-                <w:color w:val="000000" w:themeColor="text1"/>
-              </w:rPr>
-              <w:t>Data is fetched (length of data &gt; 0)</w:t>
-            </w:r>
-          </w:p>
-        </w:tc>
-        <w:tc>
-          <w:tcPr>
-            <w:tcW w:w="3720" w:type="dxa"/>
-          </w:tcPr>
-          <w:p>
-            <w:pPr>
-              <w:spacing w:before="60"/>
-              <w:rPr>
-                <w:color w:val="000000" w:themeColor="text1"/>
-              </w:rPr>
-            </w:pPr>
-            <w:r>
-              <w:rPr>
-                <w:color w:val="000000" w:themeColor="text1"/>
-              </w:rPr>
-              <w:t>Data is fetched (length of data &gt; 0)</w:t>
-            </w:r>
-          </w:p>
-        </w:tc>
-      </w:tr>
-      <w:tr>
-        <w:tc>
-          <w:tcPr>
-            <w:tcW w:w="14176" w:type="dxa"/>
-            <w:gridSpan w:val="4"/>
-          </w:tcPr>
-          <w:p>
-            <w:pPr>
-              <w:spacing w:before="60"/>
-              <w:rPr>
-                <w:i/>
-                <w:iCs/>
-                <w:color w:val="000000" w:themeColor="text1"/>
-              </w:rPr>
-            </w:pPr>
-            <w:r>
-              <w:rPr>
-                <w:i/>
-                <w:iCs/>
-                <w:color w:val="000000" w:themeColor="text1"/>
-              </w:rPr>
               <w:t>*Below tests are for functions that define a GUI window class for each requirement. Tests don't include the GUI window creation, but just simple closing previous window and opening the selected requirement window.</w:t>
             </w:r>
           </w:p>
@@ -3132,7 +3163,6 @@
                 <w:bCs/>
                 <w:color w:val="000000" w:themeColor="text1"/>
               </w:rPr>
-              <w:lastRenderedPageBreak/>
               <w:t>8.</w:t>
             </w:r>
             <w:r>
@@ -3181,7 +3211,15 @@
                 <w:bCs/>
                 <w:color w:val="000000" w:themeColor="text1"/>
               </w:rPr>
-              <w:t>Individual Requirement</w:t>
+              <w:t xml:space="preserve">Individual </w:t>
+            </w:r>
+            <w:r>
+              <w:rPr>
+                <w:b/>
+                <w:bCs/>
+                <w:color w:val="000000" w:themeColor="text1"/>
+              </w:rPr>
+              <w:t>Feature</w:t>
             </w:r>
             <w:r>
               <w:rPr>
@@ -3366,6 +3404,12 @@
     </w:tbl>
     <w:p/>
     <w:p>
+      <w:r>
+        <w:br w:type="page"/>
+      </w:r>
+    </w:p>
+    <w:p/>
+    <w:p>
       <w:pPr>
         <w:pStyle w:val="Heading1"/>
         <w:numPr>
@@ -3375,7 +3419,6 @@
       </w:pPr>
       <w:bookmarkStart w:id="1" w:name="_Toc49779838"/>
       <w:r>
-        <w:lastRenderedPageBreak/>
         <w:t>Coverage Report</w:t>
       </w:r>
       <w:bookmarkEnd w:id="1"/>
@@ -3384,26 +3427,139 @@
       <w:pPr>
         <w:rPr>
           <w:color w:val="000000" w:themeColor="text1"/>
+          <w:sz w:val="18"/>
+          <w:szCs w:val="18"/>
+        </w:rPr>
+      </w:pPr>
+      <w:r>
+        <w:rPr>
+          <w:color w:val="000000" w:themeColor="text1"/>
+          <w:sz w:val="18"/>
+          <w:szCs w:val="18"/>
+        </w:rPr>
+        <w:t>Below is coverage report generated through coverage.py. All functions/units tested are nestled in one python file</w:t>
+      </w:r>
+      <w:r>
+        <w:rPr>
+          <w:color w:val="000000" w:themeColor="text1"/>
+          <w:sz w:val="18"/>
+          <w:szCs w:val="18"/>
+        </w:rPr>
+        <w:t xml:space="preserve"> (units.py)</w:t>
+      </w:r>
+      <w:r>
+        <w:rPr>
+          <w:color w:val="000000" w:themeColor="text1"/>
+          <w:sz w:val="18"/>
+          <w:szCs w:val="18"/>
+        </w:rPr>
+        <w:t xml:space="preserve">, </w:t>
+      </w:r>
+      <w:r>
+        <w:rPr>
+          <w:color w:val="000000" w:themeColor="text1"/>
+          <w:sz w:val="18"/>
+          <w:szCs w:val="18"/>
+        </w:rPr>
+        <w:t xml:space="preserve">these are the 'data processing functions' </w:t>
+      </w:r>
+      <w:r>
+        <w:rPr>
+          <w:color w:val="000000" w:themeColor="text1"/>
+          <w:sz w:val="18"/>
+          <w:szCs w:val="18"/>
+        </w:rPr>
+        <w:t>pulled out from the program code</w:t>
+      </w:r>
+      <w:r>
+        <w:rPr>
+          <w:color w:val="000000" w:themeColor="text1"/>
+          <w:sz w:val="18"/>
+          <w:szCs w:val="18"/>
+        </w:rPr>
+        <w:t xml:space="preserve">. This report covers the coverage of </w:t>
+      </w:r>
+      <w:r>
+        <w:rPr>
+          <w:color w:val="000000" w:themeColor="text1"/>
+          <w:sz w:val="18"/>
+          <w:szCs w:val="18"/>
+        </w:rPr>
+        <w:t>test_</w:t>
+      </w:r>
+      <w:r>
+        <w:rPr>
+          <w:color w:val="000000" w:themeColor="text1"/>
+          <w:sz w:val="18"/>
+          <w:szCs w:val="18"/>
+        </w:rPr>
+        <w:t xml:space="preserve">units.py </w:t>
+      </w:r>
+      <w:r>
+        <w:rPr>
+          <w:color w:val="000000" w:themeColor="text1"/>
+          <w:sz w:val="18"/>
+          <w:szCs w:val="18"/>
+        </w:rPr>
+        <w:t>(</w:t>
+      </w:r>
+      <w:r>
+        <w:rPr>
+          <w:color w:val="000000" w:themeColor="text1"/>
+          <w:sz w:val="18"/>
+          <w:szCs w:val="18"/>
+        </w:rPr>
+        <w:t xml:space="preserve">file using python's unittest to test each unit) </w:t>
+      </w:r>
+      <w:r>
+        <w:rPr>
+          <w:color w:val="000000" w:themeColor="text1"/>
+          <w:sz w:val="18"/>
+          <w:szCs w:val="18"/>
+        </w:rPr>
+        <w:t xml:space="preserve">with </w:t>
+      </w:r>
+      <w:r>
+        <w:rPr>
+          <w:color w:val="000000" w:themeColor="text1"/>
+          <w:sz w:val="18"/>
+          <w:szCs w:val="18"/>
+        </w:rPr>
+        <w:t xml:space="preserve">function test </w:t>
+      </w:r>
+      <w:r>
+        <w:rPr>
+          <w:color w:val="000000" w:themeColor="text1"/>
+          <w:sz w:val="18"/>
+          <w:szCs w:val="18"/>
+        </w:rPr>
+        <w:t>cases taken from units.py</w:t>
+      </w:r>
+      <w:r>
+        <w:rPr>
+          <w:color w:val="000000" w:themeColor="text1"/>
+          <w:sz w:val="18"/>
+          <w:szCs w:val="18"/>
+        </w:rPr>
+        <w:t>. All tests passed.</w:t>
+      </w:r>
+    </w:p>
+    <w:p>
+      <w:pPr>
+        <w:rPr>
+          <w:color w:val="000000" w:themeColor="text1"/>
         </w:rPr>
       </w:pPr>
       <w:r>
         <w:rPr>
           <w:noProof/>
-          <w:color w:val="FF0000"/>
+          <w:color w:val="000000" w:themeColor="text1"/>
         </w:rPr>
         <w:drawing>
-          <wp:anchor distT="0" distB="0" distL="114300" distR="114300" simplePos="0" relativeHeight="251658240" behindDoc="0" locked="0" layoutInCell="1" allowOverlap="1" wp14:anchorId="447B06D8" wp14:editId="7B5C8147">
-            <wp:simplePos x="0" y="0"/>
-            <wp:positionH relativeFrom="column">
-              <wp:posOffset>0</wp:posOffset>
-            </wp:positionH>
-            <wp:positionV relativeFrom="paragraph">
-              <wp:posOffset>424622</wp:posOffset>
-            </wp:positionV>
-            <wp:extent cx="8863330" cy="5053330"/>
-            <wp:effectExtent l="0" t="0" r="1270" b="1270"/>
-            <wp:wrapTopAndBottom/>
-            <wp:docPr id="1" name="Picture 1" descr="Graphical user interface, text&#10;&#10;Description automatically generated"/>
+          <wp:inline distT="0" distB="0" distL="0" distR="0" wp14:anchorId="37A0149E" wp14:editId="19BAF30C">
+            <wp:extent cx="8863330" cy="1600834"/>
+            <wp:effectExtent l="0" t="0" r="1270" b="0"/>
+            <wp:docPr id="2" name="Picture 2" descr="A picture containing diagram&#10;&#10;Description automatically generated"/>
             <wp:cNvGraphicFramePr>
               <a:graphicFrameLocks xmlns:a="http://schemas.openxmlformats.org/drawingml/2006/main" noChangeAspect="1"/>
             </wp:cNvGraphicFramePr>
@@ -3411,11 +3567,11 @@
               <a:graphicData uri="http://schemas.openxmlformats.org/drawingml/2006/picture">
                 <pic:pic xmlns:pic="http://schemas.openxmlformats.org/drawingml/2006/picture">
                   <pic:nvPicPr>
-                    <pic:cNvPr id="1" name="Screen Shot 2022-10-08 at 00.19.54.png"/>
+                    <pic:cNvPr id="2" name="Screen Shot 2022-10-08 at 21.59.05.png"/>
                     <pic:cNvPicPr/>
                   </pic:nvPicPr>
                   <pic:blipFill>
-                    <a:blip r:embed="rId6" cstate="print">
+                    <a:blip r:embed="rId6">
                       <a:extLst>
                         <a:ext uri="{28A0092B-C50C-407E-A947-70E740481C1C}">
                           <a14:useLocalDpi xmlns:a14="http://schemas.microsoft.com/office/drawing/2010/main" val="0"/>
@@ -3429,7 +3585,7 @@
                   <pic:spPr>
                     <a:xfrm>
                       <a:off x="0" y="0"/>
-                      <a:ext cx="8863330" cy="5053330"/>
+                      <a:ext cx="9076649" cy="1639362"/>
                     </a:xfrm>
                     <a:prstGeom prst="rect">
                       <a:avLst/>
@@ -3438,38 +3594,180 @@
                 </pic:pic>
               </a:graphicData>
             </a:graphic>
-            <wp14:sizeRelH relativeFrom="page">
-              <wp14:pctWidth>0</wp14:pctWidth>
-            </wp14:sizeRelH>
-            <wp14:sizeRelV relativeFrom="page">
-              <wp14:pctHeight>0</wp14:pctHeight>
-            </wp14:sizeRelV>
-          </wp:anchor>
+          </wp:inline>
         </w:drawing>
       </w:r>
+    </w:p>
+    <w:p>
+      <w:pPr>
+        <w:rPr>
+          <w:color w:val="000000" w:themeColor="text1"/>
+        </w:rPr>
+      </w:pPr>
       <w:r>
         <w:rPr>
           <w:color w:val="000000" w:themeColor="text1"/>
         </w:rPr>
-        <w:t xml:space="preserve">Below is coverage report </w:t>
+        <w:t>Main page of coverage report:</w:t>
       </w:r>
+    </w:p>
+    <w:p>
+      <w:pPr>
+        <w:rPr>
+          <w:color w:val="000000" w:themeColor="text1"/>
+        </w:rPr>
+      </w:pPr>
+      <w:r>
+        <w:rPr>
+          <w:noProof/>
+          <w:color w:val="000000" w:themeColor="text1"/>
+        </w:rPr>
+        <w:drawing>
+          <wp:inline distT="0" distB="0" distL="0" distR="0" wp14:anchorId="4E3DD4FF" wp14:editId="751C6374">
+            <wp:extent cx="8863330" cy="1606550"/>
+            <wp:effectExtent l="0" t="0" r="1270" b="6350"/>
+            <wp:docPr id="8" name="Picture 8" descr="Background pattern&#10;&#10;Description automatically generated with medium confidence"/>
+            <wp:cNvGraphicFramePr>
+              <a:graphicFrameLocks xmlns:a="http://schemas.openxmlformats.org/drawingml/2006/main" noChangeAspect="1"/>
+            </wp:cNvGraphicFramePr>
+            <a:graphic xmlns:a="http://schemas.openxmlformats.org/drawingml/2006/main">
+              <a:graphicData uri="http://schemas.openxmlformats.org/drawingml/2006/picture">
+                <pic:pic xmlns:pic="http://schemas.openxmlformats.org/drawingml/2006/picture">
+                  <pic:nvPicPr>
+                    <pic:cNvPr id="8" name="Screen Shot 2022-10-08 at 22.00.08.png"/>
+                    <pic:cNvPicPr/>
+                  </pic:nvPicPr>
+                  <pic:blipFill>
+                    <a:blip r:embed="rId7" cstate="print">
+                      <a:extLst>
+                        <a:ext uri="{28A0092B-C50C-407E-A947-70E740481C1C}">
+                          <a14:useLocalDpi xmlns:a14="http://schemas.microsoft.com/office/drawing/2010/main" val="0"/>
+                        </a:ext>
+                      </a:extLst>
+                    </a:blip>
+                    <a:stretch>
+                      <a:fillRect/>
+                    </a:stretch>
+                  </pic:blipFill>
+                  <pic:spPr>
+                    <a:xfrm>
+                      <a:off x="0" y="0"/>
+                      <a:ext cx="8863330" cy="1606550"/>
+                    </a:xfrm>
+                    <a:prstGeom prst="rect">
+                      <a:avLst/>
+                    </a:prstGeom>
+                  </pic:spPr>
+                </pic:pic>
+              </a:graphicData>
+            </a:graphic>
+          </wp:inline>
+        </w:drawing>
+      </w:r>
+    </w:p>
+    <w:p>
+      <w:pPr>
+        <w:rPr>
+          <w:i/>
+          <w:iCs/>
+          <w:color w:val="000000" w:themeColor="text1"/>
+        </w:rPr>
+      </w:pPr>
+      <w:r>
+        <w:rPr>
+          <w:i/>
+          <w:iCs/>
+          <w:color w:val="000000" w:themeColor="text1"/>
+        </w:rPr>
+        <w:t>* all comments for units are in test_units.py</w:t>
+      </w:r>
+    </w:p>
+    <w:p>
+      <w:pPr>
+        <w:rPr>
+          <w:color w:val="000000" w:themeColor="text1"/>
+        </w:rPr>
+      </w:pPr>
+    </w:p>
+    <w:p>
+      <w:pPr>
+        <w:rPr>
+          <w:color w:val="000000" w:themeColor="text1"/>
+        </w:rPr>
+      </w:pPr>
       <w:r>
         <w:rPr>
           <w:color w:val="000000" w:themeColor="text1"/>
         </w:rPr>
-        <w:t>generated through coverage.py. All functions/units tested are nestled in one python file</w:t>
+        <w:lastRenderedPageBreak/>
+        <w:t>Coverage report for units.py:</w:t>
       </w:r>
+    </w:p>
+    <w:p>
+      <w:pPr>
+        <w:rPr>
+          <w:color w:val="000000" w:themeColor="text1"/>
+        </w:rPr>
+      </w:pPr>
+      <w:r>
+        <w:rPr>
+          <w:noProof/>
+          <w:color w:val="000000" w:themeColor="text1"/>
+        </w:rPr>
+        <w:drawing>
+          <wp:inline distT="0" distB="0" distL="0" distR="0" wp14:anchorId="0712D7A7" wp14:editId="42971D5C">
+            <wp:extent cx="8863330" cy="5041265"/>
+            <wp:effectExtent l="0" t="0" r="1270" b="635"/>
+            <wp:docPr id="9" name="Picture 9" descr="Graphical user interface, text&#10;&#10;Description automatically generated"/>
+            <wp:cNvGraphicFramePr>
+              <a:graphicFrameLocks xmlns:a="http://schemas.openxmlformats.org/drawingml/2006/main" noChangeAspect="1"/>
+            </wp:cNvGraphicFramePr>
+            <a:graphic xmlns:a="http://schemas.openxmlformats.org/drawingml/2006/main">
+              <a:graphicData uri="http://schemas.openxmlformats.org/drawingml/2006/picture">
+                <pic:pic xmlns:pic="http://schemas.openxmlformats.org/drawingml/2006/picture">
+                  <pic:nvPicPr>
+                    <pic:cNvPr id="9" name="Screen Shot 2022-10-08 at 22.01.02.png"/>
+                    <pic:cNvPicPr/>
+                  </pic:nvPicPr>
+                  <pic:blipFill>
+                    <a:blip r:embed="rId8" cstate="print">
+                      <a:extLst>
+                        <a:ext uri="{28A0092B-C50C-407E-A947-70E740481C1C}">
+                          <a14:useLocalDpi xmlns:a14="http://schemas.microsoft.com/office/drawing/2010/main" val="0"/>
+                        </a:ext>
+                      </a:extLst>
+                    </a:blip>
+                    <a:stretch>
+                      <a:fillRect/>
+                    </a:stretch>
+                  </pic:blipFill>
+                  <pic:spPr>
+                    <a:xfrm>
+                      <a:off x="0" y="0"/>
+                      <a:ext cx="8863330" cy="5041265"/>
+                    </a:xfrm>
+                    <a:prstGeom prst="rect">
+                      <a:avLst/>
+                    </a:prstGeom>
+                  </pic:spPr>
+                </pic:pic>
+              </a:graphicData>
+            </a:graphic>
+          </wp:inline>
+        </w:drawing>
+      </w:r>
+    </w:p>
+    <w:p>
+      <w:pPr>
+        <w:rPr>
+          <w:color w:val="000000" w:themeColor="text1"/>
+        </w:rPr>
+      </w:pPr>
       <w:r>
         <w:rPr>
           <w:color w:val="000000" w:themeColor="text1"/>
         </w:rPr>
-        <w:t>, pulled out from the program code</w:t>
-      </w:r>
-      <w:r>
-        <w:rPr>
-          <w:color w:val="000000" w:themeColor="text1"/>
-        </w:rPr>
-        <w:t>. This report covers the coverage of units.py with cases taken from test_units.py (file using python's unittest to test each unit) appended in the end of the file</w:t>
+        <w:br w:type="page"/>
       </w:r>
     </w:p>
     <w:p>
@@ -3485,10 +3783,10 @@
         </w:rPr>
         <w:lastRenderedPageBreak/>
         <w:drawing>
-          <wp:inline distT="0" distB="0" distL="0" distR="0" wp14:anchorId="10DEE60B" wp14:editId="1E302FD7">
-            <wp:extent cx="8863330" cy="5053330"/>
-            <wp:effectExtent l="0" t="0" r="1270" b="1270"/>
-            <wp:docPr id="3" name="Picture 3" descr="Text&#10;&#10;Description automatically generated"/>
+          <wp:inline distT="0" distB="0" distL="0" distR="0" wp14:anchorId="55435E98" wp14:editId="2383CE11">
+            <wp:extent cx="8863330" cy="5055235"/>
+            <wp:effectExtent l="0" t="0" r="1270" b="0"/>
+            <wp:docPr id="10" name="Picture 10" descr="Text&#10;&#10;Description automatically generated"/>
             <wp:cNvGraphicFramePr>
               <a:graphicFrameLocks xmlns:a="http://schemas.openxmlformats.org/drawingml/2006/main" noChangeAspect="1"/>
             </wp:cNvGraphicFramePr>
@@ -3496,11 +3794,79 @@
               <a:graphicData uri="http://schemas.openxmlformats.org/drawingml/2006/picture">
                 <pic:pic xmlns:pic="http://schemas.openxmlformats.org/drawingml/2006/picture">
                   <pic:nvPicPr>
-                    <pic:cNvPr id="3" name="Screen Shot 2022-10-08 at 00.21.23.png"/>
+                    <pic:cNvPr id="10" name="Screen Shot 2022-10-08 at 22.01.38.png"/>
                     <pic:cNvPicPr/>
                   </pic:nvPicPr>
                   <pic:blipFill>
-                    <a:blip r:embed="rId7" cstate="print">
+                    <a:blip r:embed="rId9" cstate="print">
+                      <a:extLst>
+                        <a:ext uri="{28A0092B-C50C-407E-A947-70E740481C1C}">
+                          <a14:useLocalDpi xmlns:a14="http://schemas.microsoft.com/office/drawing/2010/main" val="0"/>
+                        </a:ext>
+                      </a:extLst>
+                    </a:blip>
+                    <a:stretch>
+                      <a:fillRect/>
+                    </a:stretch>
+                  </pic:blipFill>
+                  <pic:spPr>
+                    <a:xfrm>
+                      <a:off x="0" y="0"/>
+                      <a:ext cx="8863330" cy="5055235"/>
+                    </a:xfrm>
+                    <a:prstGeom prst="rect">
+                      <a:avLst/>
+                    </a:prstGeom>
+                  </pic:spPr>
+                </pic:pic>
+              </a:graphicData>
+            </a:graphic>
+          </wp:inline>
+        </w:drawing>
+      </w:r>
+    </w:p>
+    <w:p>
+      <w:pPr>
+        <w:rPr>
+          <w:color w:val="000000" w:themeColor="text1"/>
+        </w:rPr>
+      </w:pPr>
+      <w:r>
+        <w:rPr>
+          <w:color w:val="000000" w:themeColor="text1"/>
+        </w:rPr>
+        <w:br w:type="page"/>
+      </w:r>
+    </w:p>
+    <w:p>
+      <w:pPr>
+        <w:rPr>
+          <w:color w:val="000000" w:themeColor="text1"/>
+        </w:rPr>
+      </w:pPr>
+      <w:r>
+        <w:rPr>
+          <w:noProof/>
+          <w:color w:val="000000" w:themeColor="text1"/>
+        </w:rPr>
+        <w:lastRenderedPageBreak/>
+        <w:drawing>
+          <wp:inline distT="0" distB="0" distL="0" distR="0" wp14:anchorId="3A90E23E" wp14:editId="6D0BC4B9">
+            <wp:extent cx="8863330" cy="5053330"/>
+            <wp:effectExtent l="0" t="0" r="1270" b="1270"/>
+            <wp:docPr id="11" name="Picture 11" descr="Text&#10;&#10;Description automatically generated"/>
+            <wp:cNvGraphicFramePr>
+              <a:graphicFrameLocks xmlns:a="http://schemas.openxmlformats.org/drawingml/2006/main" noChangeAspect="1"/>
+            </wp:cNvGraphicFramePr>
+            <a:graphic xmlns:a="http://schemas.openxmlformats.org/drawingml/2006/main">
+              <a:graphicData uri="http://schemas.openxmlformats.org/drawingml/2006/picture">
+                <pic:pic xmlns:pic="http://schemas.openxmlformats.org/drawingml/2006/picture">
+                  <pic:nvPicPr>
+                    <pic:cNvPr id="11" name="Screen Shot 2022-10-08 at 22.01.54.png"/>
+                    <pic:cNvPicPr/>
+                  </pic:nvPicPr>
+                  <pic:blipFill>
+                    <a:blip r:embed="rId10" cstate="print">
                       <a:extLst>
                         <a:ext uri="{28A0092B-C50C-407E-A947-70E740481C1C}">
                           <a14:useLocalDpi xmlns:a14="http://schemas.microsoft.com/office/drawing/2010/main" val="0"/>
@@ -3553,10 +3919,10 @@
         </w:rPr>
         <w:lastRenderedPageBreak/>
         <w:drawing>
-          <wp:inline distT="0" distB="0" distL="0" distR="0" wp14:anchorId="40AD3056" wp14:editId="36E0139C">
-            <wp:extent cx="8863330" cy="5084445"/>
-            <wp:effectExtent l="0" t="0" r="1270" b="0"/>
-            <wp:docPr id="4" name="Picture 4" descr="Text&#10;&#10;Description automatically generated"/>
+          <wp:inline distT="0" distB="0" distL="0" distR="0" wp14:anchorId="0A6C02FA" wp14:editId="29941821">
+            <wp:extent cx="8863330" cy="5053330"/>
+            <wp:effectExtent l="0" t="0" r="1270" b="1270"/>
+            <wp:docPr id="12" name="Picture 12" descr="Text&#10;&#10;Description automatically generated"/>
             <wp:cNvGraphicFramePr>
               <a:graphicFrameLocks xmlns:a="http://schemas.openxmlformats.org/drawingml/2006/main" noChangeAspect="1"/>
             </wp:cNvGraphicFramePr>
@@ -3564,204 +3930,7 @@
               <a:graphicData uri="http://schemas.openxmlformats.org/drawingml/2006/picture">
                 <pic:pic xmlns:pic="http://schemas.openxmlformats.org/drawingml/2006/picture">
                   <pic:nvPicPr>
-                    <pic:cNvPr id="4" name="Screen Shot 2022-10-08 at 00.22.23.png"/>
-                    <pic:cNvPicPr/>
-                  </pic:nvPicPr>
-                  <pic:blipFill>
-                    <a:blip r:embed="rId8" cstate="print">
-                      <a:extLst>
-                        <a:ext uri="{28A0092B-C50C-407E-A947-70E740481C1C}">
-                          <a14:useLocalDpi xmlns:a14="http://schemas.microsoft.com/office/drawing/2010/main" val="0"/>
-                        </a:ext>
-                      </a:extLst>
-                    </a:blip>
-                    <a:stretch>
-                      <a:fillRect/>
-                    </a:stretch>
-                  </pic:blipFill>
-                  <pic:spPr>
-                    <a:xfrm>
-                      <a:off x="0" y="0"/>
-                      <a:ext cx="8863330" cy="5084445"/>
-                    </a:xfrm>
-                    <a:prstGeom prst="rect">
-                      <a:avLst/>
-                    </a:prstGeom>
-                  </pic:spPr>
-                </pic:pic>
-              </a:graphicData>
-            </a:graphic>
-          </wp:inline>
-        </w:drawing>
-      </w:r>
-    </w:p>
-    <w:p>
-      <w:pPr>
-        <w:rPr>
-          <w:color w:val="000000" w:themeColor="text1"/>
-        </w:rPr>
-      </w:pPr>
-      <w:r>
-        <w:rPr>
-          <w:color w:val="000000" w:themeColor="text1"/>
-        </w:rPr>
-        <w:br w:type="page"/>
-      </w:r>
-    </w:p>
-    <w:p>
-      <w:pPr>
-        <w:rPr>
-          <w:color w:val="000000" w:themeColor="text1"/>
-        </w:rPr>
-      </w:pPr>
-      <w:r>
-        <w:rPr>
-          <w:noProof/>
-          <w:color w:val="000000" w:themeColor="text1"/>
-        </w:rPr>
-        <w:lastRenderedPageBreak/>
-        <w:drawing>
-          <wp:inline distT="0" distB="0" distL="0" distR="0" wp14:anchorId="744877EA" wp14:editId="70D721E1">
-            <wp:extent cx="8863330" cy="5073650"/>
-            <wp:effectExtent l="0" t="0" r="1270" b="6350"/>
-            <wp:docPr id="5" name="Picture 5" descr="Text&#10;&#10;Description automatically generated"/>
-            <wp:cNvGraphicFramePr>
-              <a:graphicFrameLocks xmlns:a="http://schemas.openxmlformats.org/drawingml/2006/main" noChangeAspect="1"/>
-            </wp:cNvGraphicFramePr>
-            <a:graphic xmlns:a="http://schemas.openxmlformats.org/drawingml/2006/main">
-              <a:graphicData uri="http://schemas.openxmlformats.org/drawingml/2006/picture">
-                <pic:pic xmlns:pic="http://schemas.openxmlformats.org/drawingml/2006/picture">
-                  <pic:nvPicPr>
-                    <pic:cNvPr id="5" name="Screen Shot 2022-10-08 at 00.22.38.png"/>
-                    <pic:cNvPicPr/>
-                  </pic:nvPicPr>
-                  <pic:blipFill>
-                    <a:blip r:embed="rId9" cstate="print">
-                      <a:extLst>
-                        <a:ext uri="{28A0092B-C50C-407E-A947-70E740481C1C}">
-                          <a14:useLocalDpi xmlns:a14="http://schemas.microsoft.com/office/drawing/2010/main" val="0"/>
-                        </a:ext>
-                      </a:extLst>
-                    </a:blip>
-                    <a:stretch>
-                      <a:fillRect/>
-                    </a:stretch>
-                  </pic:blipFill>
-                  <pic:spPr>
-                    <a:xfrm>
-                      <a:off x="0" y="0"/>
-                      <a:ext cx="8863330" cy="5073650"/>
-                    </a:xfrm>
-                    <a:prstGeom prst="rect">
-                      <a:avLst/>
-                    </a:prstGeom>
-                  </pic:spPr>
-                </pic:pic>
-              </a:graphicData>
-            </a:graphic>
-          </wp:inline>
-        </w:drawing>
-      </w:r>
-      <w:r>
-        <w:rPr>
-          <w:color w:val="000000" w:themeColor="text1"/>
-        </w:rPr>
-        <w:br w:type="page"/>
-      </w:r>
-    </w:p>
-    <w:p>
-      <w:pPr>
-        <w:rPr>
-          <w:color w:val="000000" w:themeColor="text1"/>
-        </w:rPr>
-      </w:pPr>
-      <w:r>
-        <w:rPr>
-          <w:noProof/>
-          <w:color w:val="000000" w:themeColor="text1"/>
-        </w:rPr>
-        <w:lastRenderedPageBreak/>
-        <w:drawing>
-          <wp:inline distT="0" distB="0" distL="0" distR="0" wp14:anchorId="3A993F92" wp14:editId="45D725F9">
-            <wp:extent cx="8863330" cy="5059680"/>
-            <wp:effectExtent l="0" t="0" r="1270" b="0"/>
-            <wp:docPr id="6" name="Picture 6" descr="Text&#10;&#10;Description automatically generated"/>
-            <wp:cNvGraphicFramePr>
-              <a:graphicFrameLocks xmlns:a="http://schemas.openxmlformats.org/drawingml/2006/main" noChangeAspect="1"/>
-            </wp:cNvGraphicFramePr>
-            <a:graphic xmlns:a="http://schemas.openxmlformats.org/drawingml/2006/main">
-              <a:graphicData uri="http://schemas.openxmlformats.org/drawingml/2006/picture">
-                <pic:pic xmlns:pic="http://schemas.openxmlformats.org/drawingml/2006/picture">
-                  <pic:nvPicPr>
-                    <pic:cNvPr id="6" name="Screen Shot 2022-10-08 at 00.22.56.png"/>
-                    <pic:cNvPicPr/>
-                  </pic:nvPicPr>
-                  <pic:blipFill>
-                    <a:blip r:embed="rId10" cstate="print">
-                      <a:extLst>
-                        <a:ext uri="{28A0092B-C50C-407E-A947-70E740481C1C}">
-                          <a14:useLocalDpi xmlns:a14="http://schemas.microsoft.com/office/drawing/2010/main" val="0"/>
-                        </a:ext>
-                      </a:extLst>
-                    </a:blip>
-                    <a:stretch>
-                      <a:fillRect/>
-                    </a:stretch>
-                  </pic:blipFill>
-                  <pic:spPr>
-                    <a:xfrm>
-                      <a:off x="0" y="0"/>
-                      <a:ext cx="8863330" cy="5059680"/>
-                    </a:xfrm>
-                    <a:prstGeom prst="rect">
-                      <a:avLst/>
-                    </a:prstGeom>
-                  </pic:spPr>
-                </pic:pic>
-              </a:graphicData>
-            </a:graphic>
-          </wp:inline>
-        </w:drawing>
-      </w:r>
-    </w:p>
-    <w:p>
-      <w:pPr>
-        <w:rPr>
-          <w:color w:val="000000" w:themeColor="text1"/>
-        </w:rPr>
-      </w:pPr>
-      <w:r>
-        <w:rPr>
-          <w:color w:val="000000" w:themeColor="text1"/>
-        </w:rPr>
-        <w:br w:type="page"/>
-      </w:r>
-    </w:p>
-    <w:p>
-      <w:pPr>
-        <w:rPr>
-          <w:color w:val="000000" w:themeColor="text1"/>
-        </w:rPr>
-      </w:pPr>
-      <w:r>
-        <w:rPr>
-          <w:noProof/>
-          <w:color w:val="000000" w:themeColor="text1"/>
-        </w:rPr>
-        <w:lastRenderedPageBreak/>
-        <w:drawing>
-          <wp:inline distT="0" distB="0" distL="0" distR="0" wp14:anchorId="1D20C5FF" wp14:editId="3BFE7558">
-            <wp:extent cx="8863330" cy="5053330"/>
-            <wp:effectExtent l="0" t="0" r="1270" b="1270"/>
-            <wp:docPr id="7" name="Picture 7" descr="Text&#10;&#10;Description automatically generated"/>
-            <wp:cNvGraphicFramePr>
-              <a:graphicFrameLocks xmlns:a="http://schemas.openxmlformats.org/drawingml/2006/main" noChangeAspect="1"/>
-            </wp:cNvGraphicFramePr>
-            <a:graphic xmlns:a="http://schemas.openxmlformats.org/drawingml/2006/main">
-              <a:graphicData uri="http://schemas.openxmlformats.org/drawingml/2006/picture">
-                <pic:pic xmlns:pic="http://schemas.openxmlformats.org/drawingml/2006/picture">
-                  <pic:nvPicPr>
-                    <pic:cNvPr id="7" name="Screen Shot 2022-10-08 at 00.23.10.png"/>
+                    <pic:cNvPr id="12" name="Screen Shot 2022-10-08 at 22.02.13.png"/>
                     <pic:cNvPicPr/>
                   </pic:nvPicPr>
                   <pic:blipFill>
@@ -3807,6 +3976,257 @@
     </w:p>
     <w:p>
       <w:pPr>
+        <w:rPr>
+          <w:color w:val="000000" w:themeColor="text1"/>
+        </w:rPr>
+      </w:pPr>
+      <w:r>
+        <w:rPr>
+          <w:noProof/>
+          <w:color w:val="000000" w:themeColor="text1"/>
+        </w:rPr>
+        <w:lastRenderedPageBreak/>
+        <w:drawing>
+          <wp:inline distT="0" distB="0" distL="0" distR="0" wp14:anchorId="13C52F70" wp14:editId="691BBD8A">
+            <wp:extent cx="8863330" cy="5053330"/>
+            <wp:effectExtent l="0" t="0" r="1270" b="1270"/>
+            <wp:docPr id="13" name="Picture 13" descr="Text&#10;&#10;Description automatically generated"/>
+            <wp:cNvGraphicFramePr>
+              <a:graphicFrameLocks xmlns:a="http://schemas.openxmlformats.org/drawingml/2006/main" noChangeAspect="1"/>
+            </wp:cNvGraphicFramePr>
+            <a:graphic xmlns:a="http://schemas.openxmlformats.org/drawingml/2006/main">
+              <a:graphicData uri="http://schemas.openxmlformats.org/drawingml/2006/picture">
+                <pic:pic xmlns:pic="http://schemas.openxmlformats.org/drawingml/2006/picture">
+                  <pic:nvPicPr>
+                    <pic:cNvPr id="13" name="Screen Shot 2022-10-08 at 22.02.27.png"/>
+                    <pic:cNvPicPr/>
+                  </pic:nvPicPr>
+                  <pic:blipFill>
+                    <a:blip r:embed="rId12" cstate="print">
+                      <a:extLst>
+                        <a:ext uri="{28A0092B-C50C-407E-A947-70E740481C1C}">
+                          <a14:useLocalDpi xmlns:a14="http://schemas.microsoft.com/office/drawing/2010/main" val="0"/>
+                        </a:ext>
+                      </a:extLst>
+                    </a:blip>
+                    <a:stretch>
+                      <a:fillRect/>
+                    </a:stretch>
+                  </pic:blipFill>
+                  <pic:spPr>
+                    <a:xfrm>
+                      <a:off x="0" y="0"/>
+                      <a:ext cx="8863330" cy="5053330"/>
+                    </a:xfrm>
+                    <a:prstGeom prst="rect">
+                      <a:avLst/>
+                    </a:prstGeom>
+                  </pic:spPr>
+                </pic:pic>
+              </a:graphicData>
+            </a:graphic>
+          </wp:inline>
+        </w:drawing>
+      </w:r>
+      <w:r>
+        <w:rPr>
+          <w:noProof/>
+          <w:color w:val="000000" w:themeColor="text1"/>
+        </w:rPr>
+        <w:drawing>
+          <wp:inline distT="0" distB="0" distL="0" distR="0" wp14:anchorId="70DB9A68" wp14:editId="7CA50193">
+            <wp:extent cx="8863330" cy="521335"/>
+            <wp:effectExtent l="0" t="0" r="1270" b="0"/>
+            <wp:docPr id="14" name="Picture 14"/>
+            <wp:cNvGraphicFramePr>
+              <a:graphicFrameLocks xmlns:a="http://schemas.openxmlformats.org/drawingml/2006/main" noChangeAspect="1"/>
+            </wp:cNvGraphicFramePr>
+            <a:graphic xmlns:a="http://schemas.openxmlformats.org/drawingml/2006/main">
+              <a:graphicData uri="http://schemas.openxmlformats.org/drawingml/2006/picture">
+                <pic:pic xmlns:pic="http://schemas.openxmlformats.org/drawingml/2006/picture">
+                  <pic:nvPicPr>
+                    <pic:cNvPr id="14" name="Screen Shot 2022-10-08 at 22.02.37.png"/>
+                    <pic:cNvPicPr/>
+                  </pic:nvPicPr>
+                  <pic:blipFill>
+                    <a:blip r:embed="rId13" cstate="print">
+                      <a:extLst>
+                        <a:ext uri="{28A0092B-C50C-407E-A947-70E740481C1C}">
+                          <a14:useLocalDpi xmlns:a14="http://schemas.microsoft.com/office/drawing/2010/main" val="0"/>
+                        </a:ext>
+                      </a:extLst>
+                    </a:blip>
+                    <a:stretch>
+                      <a:fillRect/>
+                    </a:stretch>
+                  </pic:blipFill>
+                  <pic:spPr>
+                    <a:xfrm>
+                      <a:off x="0" y="0"/>
+                      <a:ext cx="8863330" cy="521335"/>
+                    </a:xfrm>
+                    <a:prstGeom prst="rect">
+                      <a:avLst/>
+                    </a:prstGeom>
+                  </pic:spPr>
+                </pic:pic>
+              </a:graphicData>
+            </a:graphic>
+          </wp:inline>
+        </w:drawing>
+      </w:r>
+    </w:p>
+    <w:p>
+      <w:pPr>
+        <w:rPr>
+          <w:color w:val="000000" w:themeColor="text1"/>
+        </w:rPr>
+      </w:pPr>
+      <w:r>
+        <w:rPr>
+          <w:color w:val="000000" w:themeColor="text1"/>
+        </w:rPr>
+        <w:lastRenderedPageBreak/>
+        <w:t>Coverage for test_units.py:</w:t>
+      </w:r>
+    </w:p>
+    <w:p>
+      <w:pPr>
+        <w:rPr>
+          <w:color w:val="000000" w:themeColor="text1"/>
+        </w:rPr>
+      </w:pPr>
+      <w:r>
+        <w:rPr>
+          <w:noProof/>
+          <w:color w:val="000000" w:themeColor="text1"/>
+        </w:rPr>
+        <w:drawing>
+          <wp:inline distT="0" distB="0" distL="0" distR="0" wp14:anchorId="2DE4BDDE" wp14:editId="4DA6FF37">
+            <wp:extent cx="8863330" cy="5059680"/>
+            <wp:effectExtent l="0" t="0" r="1270" b="0"/>
+            <wp:docPr id="15" name="Picture 15" descr="Text&#10;&#10;Description automatically generated"/>
+            <wp:cNvGraphicFramePr>
+              <a:graphicFrameLocks xmlns:a="http://schemas.openxmlformats.org/drawingml/2006/main" noChangeAspect="1"/>
+            </wp:cNvGraphicFramePr>
+            <a:graphic xmlns:a="http://schemas.openxmlformats.org/drawingml/2006/main">
+              <a:graphicData uri="http://schemas.openxmlformats.org/drawingml/2006/picture">
+                <pic:pic xmlns:pic="http://schemas.openxmlformats.org/drawingml/2006/picture">
+                  <pic:nvPicPr>
+                    <pic:cNvPr id="15" name="Screen Shot 2022-10-08 at 22.08.52.png"/>
+                    <pic:cNvPicPr/>
+                  </pic:nvPicPr>
+                  <pic:blipFill>
+                    <a:blip r:embed="rId14" cstate="print">
+                      <a:extLst>
+                        <a:ext uri="{28A0092B-C50C-407E-A947-70E740481C1C}">
+                          <a14:useLocalDpi xmlns:a14="http://schemas.microsoft.com/office/drawing/2010/main" val="0"/>
+                        </a:ext>
+                      </a:extLst>
+                    </a:blip>
+                    <a:stretch>
+                      <a:fillRect/>
+                    </a:stretch>
+                  </pic:blipFill>
+                  <pic:spPr>
+                    <a:xfrm>
+                      <a:off x="0" y="0"/>
+                      <a:ext cx="8863330" cy="5059680"/>
+                    </a:xfrm>
+                    <a:prstGeom prst="rect">
+                      <a:avLst/>
+                    </a:prstGeom>
+                  </pic:spPr>
+                </pic:pic>
+              </a:graphicData>
+            </a:graphic>
+          </wp:inline>
+        </w:drawing>
+      </w:r>
+    </w:p>
+    <w:p>
+      <w:pPr>
+        <w:rPr>
+          <w:color w:val="000000" w:themeColor="text1"/>
+        </w:rPr>
+      </w:pPr>
+      <w:r>
+        <w:rPr>
+          <w:color w:val="000000" w:themeColor="text1"/>
+        </w:rPr>
+        <w:br w:type="page"/>
+      </w:r>
+    </w:p>
+    <w:p>
+      <w:pPr>
+        <w:rPr>
+          <w:color w:val="000000" w:themeColor="text1"/>
+        </w:rPr>
+      </w:pPr>
+      <w:r>
+        <w:rPr>
+          <w:noProof/>
+          <w:color w:val="000000" w:themeColor="text1"/>
+        </w:rPr>
+        <w:lastRenderedPageBreak/>
+        <w:drawing>
+          <wp:inline distT="0" distB="0" distL="0" distR="0" wp14:anchorId="2B8EA8E2" wp14:editId="0F28316E">
+            <wp:extent cx="8863330" cy="5046980"/>
+            <wp:effectExtent l="0" t="0" r="1270" b="0"/>
+            <wp:docPr id="16" name="Picture 16" descr="Text&#10;&#10;Description automatically generated"/>
+            <wp:cNvGraphicFramePr>
+              <a:graphicFrameLocks xmlns:a="http://schemas.openxmlformats.org/drawingml/2006/main" noChangeAspect="1"/>
+            </wp:cNvGraphicFramePr>
+            <a:graphic xmlns:a="http://schemas.openxmlformats.org/drawingml/2006/main">
+              <a:graphicData uri="http://schemas.openxmlformats.org/drawingml/2006/picture">
+                <pic:pic xmlns:pic="http://schemas.openxmlformats.org/drawingml/2006/picture">
+                  <pic:nvPicPr>
+                    <pic:cNvPr id="16" name="Screen Shot 2022-10-08 at 22.09.14.png"/>
+                    <pic:cNvPicPr/>
+                  </pic:nvPicPr>
+                  <pic:blipFill>
+                    <a:blip r:embed="rId15" cstate="print">
+                      <a:extLst>
+                        <a:ext uri="{28A0092B-C50C-407E-A947-70E740481C1C}">
+                          <a14:useLocalDpi xmlns:a14="http://schemas.microsoft.com/office/drawing/2010/main" val="0"/>
+                        </a:ext>
+                      </a:extLst>
+                    </a:blip>
+                    <a:stretch>
+                      <a:fillRect/>
+                    </a:stretch>
+                  </pic:blipFill>
+                  <pic:spPr>
+                    <a:xfrm>
+                      <a:off x="0" y="0"/>
+                      <a:ext cx="8863330" cy="5046980"/>
+                    </a:xfrm>
+                    <a:prstGeom prst="rect">
+                      <a:avLst/>
+                    </a:prstGeom>
+                  </pic:spPr>
+                </pic:pic>
+              </a:graphicData>
+            </a:graphic>
+          </wp:inline>
+        </w:drawing>
+      </w:r>
+    </w:p>
+    <w:p>
+      <w:pPr>
+        <w:rPr>
+          <w:color w:val="000000" w:themeColor="text1"/>
+        </w:rPr>
+      </w:pPr>
+      <w:r>
+        <w:rPr>
+          <w:color w:val="000000" w:themeColor="text1"/>
+        </w:rPr>
+        <w:br w:type="page"/>
+      </w:r>
+    </w:p>
+    <w:p>
+      <w:pPr>
         <w:pStyle w:val="Heading1"/>
         <w:numPr>
           <w:ilvl w:val="0"/>
@@ -3814,6 +4234,8 @@
         </w:numPr>
       </w:pPr>
       <w:bookmarkStart w:id="2" w:name="_Toc49779839"/>
+      <w:bookmarkStart w:id="3" w:name="_GoBack"/>
+      <w:bookmarkEnd w:id="3"/>
       <w:r>
         <w:lastRenderedPageBreak/>
         <w:t>Requirements Acceptance Testing</w:t>
@@ -4601,10 +5023,7 @@
               <w:spacing w:before="60"/>
             </w:pPr>
             <w:r>
-              <w:t xml:space="preserve">For practicality and to reduce redundancy, </w:t>
-            </w:r>
-            <w:r>
-              <w:t>r</w:t>
+              <w:t>For practicality and to reduce redundancy, r</w:t>
             </w:r>
             <w:r>
               <w:t>eset the input field by</w:t>
@@ -4612,8 +5031,6 @@
             <w:r>
               <w:t xml:space="preserve"> </w:t>
             </w:r>
-            <w:bookmarkStart w:id="3" w:name="_GoBack"/>
-            <w:bookmarkEnd w:id="3"/>
             <w:r>
               <w:t>typing.</w:t>
             </w:r>
@@ -6950,7 +7367,7 @@
 </file>
 
 <file path=customXml/itemProps1.xml><?xml version="1.0" encoding="utf-8"?>
-<ds:datastoreItem xmlns:ds="http://schemas.openxmlformats.org/officeDocument/2006/customXml" ds:itemID="{E6BDC2E8-09CB-2346-99F1-48BCEB43AB00}">
+<ds:datastoreItem xmlns:ds="http://schemas.openxmlformats.org/officeDocument/2006/customXml" ds:itemID="{1A848E91-9C8D-B145-B88D-2CCDBB9909C0}">
   <ds:schemaRefs>
     <ds:schemaRef ds:uri="http://schemas.openxmlformats.org/officeDocument/2006/bibliography"/>
   </ds:schemaRefs>

</xml_diff>

<commit_message>
Ready-for-submission Part B Files
</commit_message>
<xml_diff>
--- a/Software_Testing_Report.docx
+++ b/Software_Testing_Report.docx
@@ -4234,8 +4234,6 @@
         </w:numPr>
       </w:pPr>
       <w:bookmarkStart w:id="2" w:name="_Toc49779839"/>
-      <w:bookmarkStart w:id="3" w:name="_GoBack"/>
-      <w:bookmarkEnd w:id="3"/>
       <w:r>
         <w:lastRenderedPageBreak/>
         <w:t>Requirements Acceptance Testing</w:t>
@@ -4647,20 +4645,34 @@
                 <w:b/>
                 <w:bCs/>
               </w:rPr>
-              <w:t xml:space="preserve">Replaced with text input with </w:t>
+              <w:t>Replaced with text input</w:t>
             </w:r>
             <w:r>
               <w:rPr>
                 <w:b/>
                 <w:bCs/>
               </w:rPr>
-              <w:t xml:space="preserve">input </w:t>
+              <w:t>, date range information and</w:t>
             </w:r>
             <w:r>
               <w:rPr>
                 <w:b/>
                 <w:bCs/>
               </w:rPr>
+              <w:t xml:space="preserve"> </w:t>
+            </w:r>
+            <w:r>
+              <w:rPr>
+                <w:b/>
+                <w:bCs/>
+              </w:rPr>
+              <w:t xml:space="preserve">input </w:t>
+            </w:r>
+            <w:r>
+              <w:rPr>
+                <w:b/>
+                <w:bCs/>
+              </w:rPr>
               <w:t>validation.</w:t>
             </w:r>
           </w:p>
@@ -4830,31 +4842,30 @@
               <w:spacing w:before="60"/>
             </w:pPr>
             <w:r>
-              <w:t xml:space="preserve">After re-reading the description of animal related cases requirement, </w:t>
-            </w:r>
-            <w:r>
-              <w:rPr>
-                <w:b/>
-                <w:bCs/>
-              </w:rPr>
-              <w:t xml:space="preserve">this software requirement is not </w:t>
-            </w:r>
-            <w:r>
-              <w:rPr>
-                <w:b/>
-                <w:bCs/>
-              </w:rPr>
+              <w:t xml:space="preserve">After re-reading the description of animal related cases </w:t>
+            </w:r>
+            <w:r>
+              <w:t>feature</w:t>
+            </w:r>
+            <w:r>
+              <w:t xml:space="preserve">, </w:t>
+            </w:r>
+            <w:r>
+              <w:t xml:space="preserve">this is not </w:t>
+            </w:r>
+            <w:r>
               <w:t>relevant to the function</w:t>
             </w:r>
             <w:r>
-              <w:rPr>
-                <w:b/>
-                <w:bCs/>
-              </w:rPr>
-              <w:t>.</w:t>
-            </w:r>
-            <w:r>
-              <w:t xml:space="preserve"> </w:t>
+              <w:t xml:space="preserve">. </w:t>
+            </w:r>
+            <w:r>
+              <w:t>Feature now analyses the animal related cases  (rats, mice) wi</w:t>
+            </w:r>
+            <w:bookmarkStart w:id="3" w:name="_GoBack"/>
+            <w:bookmarkEnd w:id="3"/>
+            <w:r>
+              <w:t>th user date input.</w:t>
             </w:r>
           </w:p>
         </w:tc>
@@ -4958,6 +4969,7 @@
               <w:rPr>
                 <w:color w:val="000000" w:themeColor="text1"/>
               </w:rPr>
+              <w:lastRenderedPageBreak/>
               <w:t>7</w:t>
             </w:r>
           </w:p>
@@ -5053,7 +5065,6 @@
               <w:rPr>
                 <w:color w:val="000000" w:themeColor="text1"/>
               </w:rPr>
-              <w:lastRenderedPageBreak/>
               <w:t>8</w:t>
             </w:r>
           </w:p>
@@ -7367,7 +7378,7 @@
 </file>
 
 <file path=customXml/itemProps1.xml><?xml version="1.0" encoding="utf-8"?>
-<ds:datastoreItem xmlns:ds="http://schemas.openxmlformats.org/officeDocument/2006/customXml" ds:itemID="{1A848E91-9C8D-B145-B88D-2CCDBB9909C0}">
+<ds:datastoreItem xmlns:ds="http://schemas.openxmlformats.org/officeDocument/2006/customXml" ds:itemID="{D6A8D55D-232A-0447-99FD-C6FBA6EBBCA8}">
   <ds:schemaRefs>
     <ds:schemaRef ds:uri="http://schemas.openxmlformats.org/officeDocument/2006/bibliography"/>
   </ds:schemaRefs>

</xml_diff>